<commit_message>
Test model i minor corrections
</commit_message>
<xml_diff>
--- a/I1/Current_Working_Directory/ABM-5-I1-Software Requirements Specifications.docx
+++ b/I1/Current_Working_Directory/ABM-5-I1-Software Requirements Specifications.docx
@@ -4,7 +4,7 @@
   <w:body>
     <w:p>
       <w:pPr>
-        <w:pStyle w:val="Title"/>
+        <w:pStyle w:val="a3"/>
         <w:jc w:val="right"/>
         <w:rPr>
           <w:rFonts w:cs="Arial"/>
@@ -21,7 +21,7 @@
     </w:p>
     <w:p>
       <w:pPr>
-        <w:pStyle w:val="Title"/>
+        <w:pStyle w:val="a3"/>
         <w:jc w:val="right"/>
         <w:rPr>
           <w:rFonts w:cs="Arial"/>
@@ -48,7 +48,7 @@
     </w:p>
     <w:p>
       <w:pPr>
-        <w:pStyle w:val="Title"/>
+        <w:pStyle w:val="a3"/>
         <w:jc w:val="right"/>
         <w:rPr>
           <w:rFonts w:cs="Arial"/>
@@ -65,7 +65,7 @@
     </w:p>
     <w:p>
       <w:pPr>
-        <w:pStyle w:val="Title"/>
+        <w:pStyle w:val="a3"/>
         <w:jc w:val="right"/>
         <w:rPr>
           <w:rFonts w:cs="Arial"/>
@@ -74,7 +74,7 @@
     </w:p>
     <w:p>
       <w:pPr>
-        <w:pStyle w:val="Title"/>
+        <w:pStyle w:val="a3"/>
         <w:jc w:val="right"/>
         <w:rPr>
           <w:rFonts w:cs="Arial"/>
@@ -106,7 +106,7 @@
     </w:p>
     <w:p>
       <w:pPr>
-        <w:pStyle w:val="Title"/>
+        <w:pStyle w:val="a3"/>
         <w:rPr>
           <w:rFonts w:cs="Arial"/>
           <w:sz w:val="28"/>
@@ -137,7 +137,7 @@
     </w:p>
     <w:p>
       <w:pPr>
-        <w:pStyle w:val="Title"/>
+        <w:pStyle w:val="a3"/>
         <w:rPr>
           <w:rFonts w:cs="Arial"/>
           <w:lang w:val="bg-BG"/>
@@ -658,7 +658,7 @@
     </w:p>
     <w:p>
       <w:pPr>
-        <w:pStyle w:val="Title"/>
+        <w:pStyle w:val="a3"/>
         <w:rPr>
           <w:rFonts w:cs="Arial"/>
           <w:lang w:val="bg-BG"/>
@@ -681,7 +681,7 @@
     </w:p>
     <w:p>
       <w:pPr>
-        <w:pStyle w:val="TOC1"/>
+        <w:pStyle w:val="10"/>
         <w:tabs>
           <w:tab w:val="left" w:pos="432"/>
         </w:tabs>
@@ -780,7 +780,7 @@
     </w:p>
     <w:p>
       <w:pPr>
-        <w:pStyle w:val="TOC2"/>
+        <w:pStyle w:val="20"/>
         <w:tabs>
           <w:tab w:val="left" w:pos="990"/>
         </w:tabs>
@@ -861,7 +861,7 @@
     </w:p>
     <w:p>
       <w:pPr>
-        <w:pStyle w:val="TOC2"/>
+        <w:pStyle w:val="20"/>
         <w:tabs>
           <w:tab w:val="left" w:pos="990"/>
         </w:tabs>
@@ -942,7 +942,7 @@
     </w:p>
     <w:p>
       <w:pPr>
-        <w:pStyle w:val="TOC2"/>
+        <w:pStyle w:val="20"/>
         <w:tabs>
           <w:tab w:val="left" w:pos="990"/>
         </w:tabs>
@@ -1023,7 +1023,7 @@
     </w:p>
     <w:p>
       <w:pPr>
-        <w:pStyle w:val="TOC2"/>
+        <w:pStyle w:val="20"/>
         <w:tabs>
           <w:tab w:val="left" w:pos="990"/>
         </w:tabs>
@@ -1104,7 +1104,7 @@
     </w:p>
     <w:p>
       <w:pPr>
-        <w:pStyle w:val="TOC1"/>
+        <w:pStyle w:val="10"/>
         <w:tabs>
           <w:tab w:val="left" w:pos="432"/>
         </w:tabs>
@@ -1185,7 +1185,7 @@
     </w:p>
     <w:p>
       <w:pPr>
-        <w:pStyle w:val="TOC2"/>
+        <w:pStyle w:val="20"/>
         <w:tabs>
           <w:tab w:val="left" w:pos="990"/>
         </w:tabs>
@@ -1266,7 +1266,7 @@
     </w:p>
     <w:p>
       <w:pPr>
-        <w:pStyle w:val="TOC1"/>
+        <w:pStyle w:val="10"/>
         <w:tabs>
           <w:tab w:val="left" w:pos="432"/>
         </w:tabs>
@@ -1348,7 +1348,7 @@
     </w:p>
     <w:p>
       <w:pPr>
-        <w:pStyle w:val="TOC2"/>
+        <w:pStyle w:val="20"/>
         <w:tabs>
           <w:tab w:val="left" w:pos="990"/>
         </w:tabs>
@@ -1428,7 +1428,7 @@
     </w:p>
     <w:p>
       <w:pPr>
-        <w:pStyle w:val="TOC3"/>
+        <w:pStyle w:val="30"/>
         <w:rPr>
           <w:rFonts w:asciiTheme="minorHAnsi" w:eastAsiaTheme="minorEastAsia" w:hAnsiTheme="minorHAnsi" w:cstheme="minorBidi"/>
           <w:sz w:val="22"/>
@@ -1478,7 +1478,7 @@
     </w:p>
     <w:p>
       <w:pPr>
-        <w:pStyle w:val="TOC3"/>
+        <w:pStyle w:val="30"/>
         <w:rPr>
           <w:rFonts w:asciiTheme="minorHAnsi" w:eastAsiaTheme="minorEastAsia" w:hAnsiTheme="minorHAnsi" w:cstheme="minorBidi"/>
           <w:sz w:val="22"/>
@@ -1528,7 +1528,7 @@
     </w:p>
     <w:p>
       <w:pPr>
-        <w:pStyle w:val="TOC3"/>
+        <w:pStyle w:val="30"/>
         <w:rPr>
           <w:rFonts w:asciiTheme="minorHAnsi" w:eastAsiaTheme="minorEastAsia" w:hAnsiTheme="minorHAnsi" w:cstheme="minorBidi"/>
           <w:sz w:val="22"/>
@@ -1578,7 +1578,7 @@
     </w:p>
     <w:p>
       <w:pPr>
-        <w:pStyle w:val="TOC3"/>
+        <w:pStyle w:val="30"/>
         <w:rPr>
           <w:rFonts w:asciiTheme="minorHAnsi" w:eastAsiaTheme="minorEastAsia" w:hAnsiTheme="minorHAnsi" w:cstheme="minorBidi"/>
           <w:sz w:val="22"/>
@@ -1628,7 +1628,7 @@
     </w:p>
     <w:p>
       <w:pPr>
-        <w:pStyle w:val="TOC3"/>
+        <w:pStyle w:val="30"/>
         <w:rPr>
           <w:rFonts w:asciiTheme="minorHAnsi" w:eastAsiaTheme="minorEastAsia" w:hAnsiTheme="minorHAnsi" w:cstheme="minorBidi"/>
           <w:sz w:val="22"/>
@@ -1678,7 +1678,7 @@
     </w:p>
     <w:p>
       <w:pPr>
-        <w:pStyle w:val="TOC3"/>
+        <w:pStyle w:val="30"/>
         <w:rPr>
           <w:rFonts w:asciiTheme="minorHAnsi" w:eastAsiaTheme="minorEastAsia" w:hAnsiTheme="minorHAnsi" w:cstheme="minorBidi"/>
           <w:sz w:val="22"/>
@@ -1728,7 +1728,7 @@
     </w:p>
     <w:p>
       <w:pPr>
-        <w:pStyle w:val="TOC3"/>
+        <w:pStyle w:val="30"/>
         <w:rPr>
           <w:rFonts w:asciiTheme="minorHAnsi" w:eastAsiaTheme="minorEastAsia" w:hAnsiTheme="minorHAnsi" w:cstheme="minorBidi"/>
           <w:sz w:val="22"/>
@@ -1778,7 +1778,7 @@
     </w:p>
     <w:p>
       <w:pPr>
-        <w:pStyle w:val="TOC3"/>
+        <w:pStyle w:val="30"/>
         <w:rPr>
           <w:rFonts w:asciiTheme="minorHAnsi" w:eastAsiaTheme="minorEastAsia" w:hAnsiTheme="minorHAnsi" w:cstheme="minorBidi"/>
           <w:sz w:val="22"/>
@@ -1828,7 +1828,7 @@
     </w:p>
     <w:p>
       <w:pPr>
-        <w:pStyle w:val="TOC3"/>
+        <w:pStyle w:val="30"/>
         <w:rPr>
           <w:rFonts w:asciiTheme="minorHAnsi" w:eastAsiaTheme="minorEastAsia" w:hAnsiTheme="minorHAnsi" w:cstheme="minorBidi"/>
           <w:sz w:val="22"/>
@@ -1878,7 +1878,7 @@
     </w:p>
     <w:p>
       <w:pPr>
-        <w:pStyle w:val="TOC3"/>
+        <w:pStyle w:val="30"/>
         <w:rPr>
           <w:rFonts w:asciiTheme="minorHAnsi" w:eastAsiaTheme="minorEastAsia" w:hAnsiTheme="minorHAnsi" w:cstheme="minorBidi"/>
           <w:sz w:val="22"/>
@@ -1928,7 +1928,7 @@
     </w:p>
     <w:p>
       <w:pPr>
-        <w:pStyle w:val="TOC3"/>
+        <w:pStyle w:val="30"/>
         <w:rPr>
           <w:rFonts w:asciiTheme="minorHAnsi" w:eastAsiaTheme="minorEastAsia" w:hAnsiTheme="minorHAnsi" w:cstheme="minorBidi"/>
           <w:sz w:val="22"/>
@@ -1978,7 +1978,7 @@
     </w:p>
     <w:p>
       <w:pPr>
-        <w:pStyle w:val="TOC2"/>
+        <w:pStyle w:val="20"/>
         <w:tabs>
           <w:tab w:val="left" w:pos="990"/>
         </w:tabs>
@@ -2058,7 +2058,7 @@
     </w:p>
     <w:p>
       <w:pPr>
-        <w:pStyle w:val="TOC3"/>
+        <w:pStyle w:val="30"/>
         <w:rPr>
           <w:rFonts w:asciiTheme="minorHAnsi" w:eastAsiaTheme="minorEastAsia" w:hAnsiTheme="minorHAnsi" w:cstheme="minorBidi"/>
           <w:sz w:val="22"/>
@@ -2108,7 +2108,7 @@
     </w:p>
     <w:p>
       <w:pPr>
-        <w:pStyle w:val="TOC3"/>
+        <w:pStyle w:val="30"/>
         <w:rPr>
           <w:rFonts w:asciiTheme="minorHAnsi" w:eastAsiaTheme="minorEastAsia" w:hAnsiTheme="minorHAnsi" w:cstheme="minorBidi"/>
           <w:sz w:val="22"/>
@@ -2161,7 +2161,7 @@
     </w:p>
     <w:p>
       <w:pPr>
-        <w:pStyle w:val="TOC3"/>
+        <w:pStyle w:val="30"/>
         <w:rPr>
           <w:rFonts w:asciiTheme="minorHAnsi" w:eastAsiaTheme="minorEastAsia" w:hAnsiTheme="minorHAnsi" w:cstheme="minorBidi"/>
           <w:sz w:val="22"/>
@@ -2211,7 +2211,7 @@
     </w:p>
     <w:p>
       <w:pPr>
-        <w:pStyle w:val="TOC3"/>
+        <w:pStyle w:val="30"/>
         <w:rPr>
           <w:rFonts w:asciiTheme="minorHAnsi" w:eastAsiaTheme="minorEastAsia" w:hAnsiTheme="minorHAnsi" w:cstheme="minorBidi"/>
           <w:sz w:val="22"/>
@@ -2261,7 +2261,7 @@
     </w:p>
     <w:p>
       <w:pPr>
-        <w:pStyle w:val="TOC3"/>
+        <w:pStyle w:val="30"/>
         <w:rPr>
           <w:rFonts w:asciiTheme="minorHAnsi" w:eastAsiaTheme="minorEastAsia" w:hAnsiTheme="minorHAnsi" w:cstheme="minorBidi"/>
           <w:sz w:val="22"/>
@@ -2311,7 +2311,7 @@
     </w:p>
     <w:p>
       <w:pPr>
-        <w:pStyle w:val="TOC3"/>
+        <w:pStyle w:val="30"/>
         <w:rPr>
           <w:rFonts w:asciiTheme="minorHAnsi" w:eastAsiaTheme="minorEastAsia" w:hAnsiTheme="minorHAnsi" w:cstheme="minorBidi"/>
           <w:sz w:val="22"/>
@@ -2361,7 +2361,7 @@
     </w:p>
     <w:p>
       <w:pPr>
-        <w:pStyle w:val="TOC3"/>
+        <w:pStyle w:val="30"/>
         <w:rPr>
           <w:rFonts w:asciiTheme="minorHAnsi" w:eastAsiaTheme="minorEastAsia" w:hAnsiTheme="minorHAnsi" w:cstheme="minorBidi"/>
           <w:sz w:val="22"/>
@@ -2411,7 +2411,7 @@
     </w:p>
     <w:p>
       <w:pPr>
-        <w:pStyle w:val="TOC3"/>
+        <w:pStyle w:val="30"/>
         <w:rPr>
           <w:rFonts w:asciiTheme="minorHAnsi" w:eastAsiaTheme="minorEastAsia" w:hAnsiTheme="minorHAnsi" w:cstheme="minorBidi"/>
           <w:sz w:val="22"/>
@@ -2467,7 +2467,7 @@
     </w:p>
     <w:p>
       <w:pPr>
-        <w:pStyle w:val="TOC2"/>
+        <w:pStyle w:val="20"/>
         <w:tabs>
           <w:tab w:val="left" w:pos="990"/>
         </w:tabs>
@@ -2547,7 +2547,7 @@
     </w:p>
     <w:p>
       <w:pPr>
-        <w:pStyle w:val="TOC3"/>
+        <w:pStyle w:val="30"/>
         <w:rPr>
           <w:rFonts w:asciiTheme="minorHAnsi" w:eastAsiaTheme="minorEastAsia" w:hAnsiTheme="minorHAnsi" w:cstheme="minorBidi"/>
           <w:sz w:val="22"/>
@@ -2597,7 +2597,7 @@
     </w:p>
     <w:p>
       <w:pPr>
-        <w:pStyle w:val="TOC3"/>
+        <w:pStyle w:val="30"/>
         <w:rPr>
           <w:rFonts w:asciiTheme="minorHAnsi" w:eastAsiaTheme="minorEastAsia" w:hAnsiTheme="minorHAnsi" w:cstheme="minorBidi"/>
           <w:sz w:val="22"/>
@@ -2647,7 +2647,7 @@
     </w:p>
     <w:p>
       <w:pPr>
-        <w:pStyle w:val="TOC3"/>
+        <w:pStyle w:val="30"/>
         <w:rPr>
           <w:rFonts w:asciiTheme="minorHAnsi" w:eastAsiaTheme="minorEastAsia" w:hAnsiTheme="minorHAnsi" w:cstheme="minorBidi"/>
           <w:sz w:val="22"/>
@@ -2697,7 +2697,7 @@
     </w:p>
     <w:p>
       <w:pPr>
-        <w:pStyle w:val="TOC3"/>
+        <w:pStyle w:val="30"/>
         <w:rPr>
           <w:rFonts w:asciiTheme="minorHAnsi" w:eastAsiaTheme="minorEastAsia" w:hAnsiTheme="minorHAnsi" w:cstheme="minorBidi"/>
           <w:sz w:val="22"/>
@@ -2747,7 +2747,7 @@
     </w:p>
     <w:p>
       <w:pPr>
-        <w:pStyle w:val="TOC3"/>
+        <w:pStyle w:val="30"/>
         <w:rPr>
           <w:rFonts w:asciiTheme="minorHAnsi" w:eastAsiaTheme="minorEastAsia" w:hAnsiTheme="minorHAnsi" w:cstheme="minorBidi"/>
           <w:sz w:val="22"/>
@@ -2797,7 +2797,7 @@
     </w:p>
     <w:p>
       <w:pPr>
-        <w:pStyle w:val="TOC3"/>
+        <w:pStyle w:val="30"/>
         <w:rPr>
           <w:rFonts w:asciiTheme="minorHAnsi" w:eastAsiaTheme="minorEastAsia" w:hAnsiTheme="minorHAnsi" w:cstheme="minorBidi"/>
           <w:sz w:val="22"/>
@@ -2847,7 +2847,7 @@
     </w:p>
     <w:p>
       <w:pPr>
-        <w:pStyle w:val="TOC3"/>
+        <w:pStyle w:val="30"/>
         <w:rPr>
           <w:rFonts w:asciiTheme="minorHAnsi" w:eastAsiaTheme="minorEastAsia" w:hAnsiTheme="minorHAnsi" w:cstheme="minorBidi"/>
           <w:sz w:val="22"/>
@@ -2897,7 +2897,7 @@
     </w:p>
     <w:p>
       <w:pPr>
-        <w:pStyle w:val="TOC3"/>
+        <w:pStyle w:val="30"/>
         <w:rPr>
           <w:rFonts w:asciiTheme="minorHAnsi" w:eastAsiaTheme="minorEastAsia" w:hAnsiTheme="minorHAnsi" w:cstheme="minorBidi"/>
           <w:sz w:val="22"/>
@@ -2947,7 +2947,7 @@
     </w:p>
     <w:p>
       <w:pPr>
-        <w:pStyle w:val="TOC2"/>
+        <w:pStyle w:val="20"/>
         <w:tabs>
           <w:tab w:val="left" w:pos="990"/>
         </w:tabs>
@@ -3027,7 +3027,7 @@
     </w:p>
     <w:p>
       <w:pPr>
-        <w:pStyle w:val="TOC3"/>
+        <w:pStyle w:val="30"/>
         <w:rPr>
           <w:rFonts w:asciiTheme="minorHAnsi" w:eastAsiaTheme="minorEastAsia" w:hAnsiTheme="minorHAnsi" w:cstheme="minorBidi"/>
           <w:sz w:val="22"/>
@@ -3077,7 +3077,7 @@
     </w:p>
     <w:p>
       <w:pPr>
-        <w:pStyle w:val="TOC3"/>
+        <w:pStyle w:val="30"/>
         <w:rPr>
           <w:rFonts w:asciiTheme="minorHAnsi" w:eastAsiaTheme="minorEastAsia" w:hAnsiTheme="minorHAnsi" w:cstheme="minorBidi"/>
           <w:sz w:val="22"/>
@@ -3127,7 +3127,7 @@
     </w:p>
     <w:p>
       <w:pPr>
-        <w:pStyle w:val="TOC3"/>
+        <w:pStyle w:val="30"/>
         <w:rPr>
           <w:rFonts w:asciiTheme="minorHAnsi" w:eastAsiaTheme="minorEastAsia" w:hAnsiTheme="minorHAnsi" w:cstheme="minorBidi"/>
           <w:sz w:val="22"/>
@@ -3177,7 +3177,7 @@
     </w:p>
     <w:p>
       <w:pPr>
-        <w:pStyle w:val="TOC3"/>
+        <w:pStyle w:val="30"/>
         <w:rPr>
           <w:rFonts w:asciiTheme="minorHAnsi" w:eastAsiaTheme="minorEastAsia" w:hAnsiTheme="minorHAnsi" w:cstheme="minorBidi"/>
           <w:sz w:val="22"/>
@@ -3227,7 +3227,7 @@
     </w:p>
     <w:p>
       <w:pPr>
-        <w:pStyle w:val="TOC3"/>
+        <w:pStyle w:val="30"/>
         <w:rPr>
           <w:rFonts w:asciiTheme="minorHAnsi" w:eastAsiaTheme="minorEastAsia" w:hAnsiTheme="minorHAnsi" w:cstheme="minorBidi"/>
           <w:sz w:val="22"/>
@@ -3277,7 +3277,7 @@
     </w:p>
     <w:p>
       <w:pPr>
-        <w:pStyle w:val="TOC3"/>
+        <w:pStyle w:val="30"/>
         <w:rPr>
           <w:rFonts w:asciiTheme="minorHAnsi" w:eastAsiaTheme="minorEastAsia" w:hAnsiTheme="minorHAnsi" w:cstheme="minorBidi"/>
           <w:sz w:val="22"/>
@@ -3327,7 +3327,7 @@
     </w:p>
     <w:p>
       <w:pPr>
-        <w:pStyle w:val="TOC3"/>
+        <w:pStyle w:val="30"/>
         <w:rPr>
           <w:rFonts w:asciiTheme="minorHAnsi" w:eastAsiaTheme="minorEastAsia" w:hAnsiTheme="minorHAnsi" w:cstheme="minorBidi"/>
           <w:sz w:val="22"/>
@@ -3377,7 +3377,7 @@
     </w:p>
     <w:p>
       <w:pPr>
-        <w:pStyle w:val="TOC3"/>
+        <w:pStyle w:val="30"/>
         <w:rPr>
           <w:rFonts w:asciiTheme="minorHAnsi" w:eastAsiaTheme="minorEastAsia" w:hAnsiTheme="minorHAnsi" w:cstheme="minorBidi"/>
           <w:sz w:val="22"/>
@@ -3427,7 +3427,7 @@
     </w:p>
     <w:p>
       <w:pPr>
-        <w:pStyle w:val="TOC2"/>
+        <w:pStyle w:val="20"/>
         <w:tabs>
           <w:tab w:val="left" w:pos="990"/>
         </w:tabs>
@@ -3514,7 +3514,7 @@
     </w:p>
     <w:p>
       <w:pPr>
-        <w:pStyle w:val="TOC3"/>
+        <w:pStyle w:val="30"/>
         <w:rPr>
           <w:rFonts w:asciiTheme="minorHAnsi" w:eastAsiaTheme="minorEastAsia" w:hAnsiTheme="minorHAnsi" w:cstheme="minorBidi"/>
           <w:sz w:val="22"/>
@@ -3564,7 +3564,7 @@
     </w:p>
     <w:p>
       <w:pPr>
-        <w:pStyle w:val="TOC3"/>
+        <w:pStyle w:val="30"/>
         <w:rPr>
           <w:rFonts w:asciiTheme="minorHAnsi" w:eastAsiaTheme="minorEastAsia" w:hAnsiTheme="minorHAnsi" w:cstheme="minorBidi"/>
           <w:sz w:val="22"/>
@@ -3623,7 +3623,7 @@
     </w:p>
     <w:p>
       <w:pPr>
-        <w:pStyle w:val="TOC3"/>
+        <w:pStyle w:val="30"/>
         <w:rPr>
           <w:rFonts w:asciiTheme="minorHAnsi" w:eastAsiaTheme="minorEastAsia" w:hAnsiTheme="minorHAnsi" w:cstheme="minorBidi"/>
           <w:sz w:val="22"/>
@@ -3673,7 +3673,7 @@
     </w:p>
     <w:p>
       <w:pPr>
-        <w:pStyle w:val="TOC3"/>
+        <w:pStyle w:val="30"/>
         <w:rPr>
           <w:rFonts w:asciiTheme="minorHAnsi" w:eastAsiaTheme="minorEastAsia" w:hAnsiTheme="minorHAnsi" w:cstheme="minorBidi"/>
           <w:sz w:val="22"/>
@@ -3723,7 +3723,7 @@
     </w:p>
     <w:p>
       <w:pPr>
-        <w:pStyle w:val="TOC3"/>
+        <w:pStyle w:val="30"/>
         <w:rPr>
           <w:rFonts w:asciiTheme="minorHAnsi" w:eastAsiaTheme="minorEastAsia" w:hAnsiTheme="minorHAnsi" w:cstheme="minorBidi"/>
           <w:sz w:val="22"/>
@@ -3781,7 +3781,7 @@
     </w:p>
     <w:p>
       <w:pPr>
-        <w:pStyle w:val="TOC2"/>
+        <w:pStyle w:val="20"/>
         <w:tabs>
           <w:tab w:val="left" w:pos="990"/>
         </w:tabs>
@@ -3861,7 +3861,7 @@
     </w:p>
     <w:p>
       <w:pPr>
-        <w:pStyle w:val="TOC3"/>
+        <w:pStyle w:val="30"/>
         <w:rPr>
           <w:rFonts w:asciiTheme="minorHAnsi" w:eastAsiaTheme="minorEastAsia" w:hAnsiTheme="minorHAnsi" w:cstheme="minorBidi"/>
           <w:sz w:val="22"/>
@@ -3920,7 +3920,7 @@
     </w:p>
     <w:p>
       <w:pPr>
-        <w:pStyle w:val="TOC3"/>
+        <w:pStyle w:val="30"/>
         <w:rPr>
           <w:rFonts w:asciiTheme="minorHAnsi" w:eastAsiaTheme="minorEastAsia" w:hAnsiTheme="minorHAnsi" w:cstheme="minorBidi"/>
           <w:sz w:val="22"/>
@@ -3970,7 +3970,7 @@
     </w:p>
     <w:p>
       <w:pPr>
-        <w:pStyle w:val="TOC3"/>
+        <w:pStyle w:val="30"/>
         <w:rPr>
           <w:rFonts w:asciiTheme="minorHAnsi" w:eastAsiaTheme="minorEastAsia" w:hAnsiTheme="minorHAnsi" w:cstheme="minorBidi"/>
           <w:sz w:val="22"/>
@@ -4020,7 +4020,7 @@
     </w:p>
     <w:p>
       <w:pPr>
-        <w:pStyle w:val="TOC3"/>
+        <w:pStyle w:val="30"/>
         <w:rPr>
           <w:rFonts w:asciiTheme="minorHAnsi" w:eastAsiaTheme="minorEastAsia" w:hAnsiTheme="minorHAnsi" w:cstheme="minorBidi"/>
           <w:sz w:val="22"/>
@@ -4070,7 +4070,7 @@
     </w:p>
     <w:p>
       <w:pPr>
-        <w:pStyle w:val="TOC3"/>
+        <w:pStyle w:val="30"/>
         <w:rPr>
           <w:rFonts w:asciiTheme="minorHAnsi" w:eastAsiaTheme="minorEastAsia" w:hAnsiTheme="minorHAnsi" w:cstheme="minorBidi"/>
           <w:sz w:val="22"/>
@@ -4120,7 +4120,7 @@
     </w:p>
     <w:p>
       <w:pPr>
-        <w:pStyle w:val="TOC3"/>
+        <w:pStyle w:val="30"/>
         <w:rPr>
           <w:rFonts w:asciiTheme="minorHAnsi" w:eastAsiaTheme="minorEastAsia" w:hAnsiTheme="minorHAnsi" w:cstheme="minorBidi"/>
           <w:sz w:val="22"/>
@@ -4170,7 +4170,7 @@
     </w:p>
     <w:p>
       <w:pPr>
-        <w:pStyle w:val="TOC3"/>
+        <w:pStyle w:val="30"/>
         <w:rPr>
           <w:rFonts w:asciiTheme="minorHAnsi" w:eastAsiaTheme="minorEastAsia" w:hAnsiTheme="minorHAnsi" w:cstheme="minorBidi"/>
           <w:sz w:val="22"/>
@@ -4217,7 +4217,7 @@
     </w:p>
     <w:p>
       <w:pPr>
-        <w:pStyle w:val="TOC2"/>
+        <w:pStyle w:val="20"/>
         <w:tabs>
           <w:tab w:val="left" w:pos="990"/>
         </w:tabs>
@@ -4297,7 +4297,7 @@
     </w:p>
     <w:p>
       <w:pPr>
-        <w:pStyle w:val="TOC3"/>
+        <w:pStyle w:val="30"/>
         <w:rPr>
           <w:rFonts w:asciiTheme="minorHAnsi" w:eastAsiaTheme="minorEastAsia" w:hAnsiTheme="minorHAnsi" w:cstheme="minorBidi"/>
           <w:sz w:val="22"/>
@@ -4347,7 +4347,7 @@
     </w:p>
     <w:p>
       <w:pPr>
-        <w:pStyle w:val="TOC3"/>
+        <w:pStyle w:val="30"/>
         <w:rPr>
           <w:rFonts w:asciiTheme="minorHAnsi" w:eastAsiaTheme="minorEastAsia" w:hAnsiTheme="minorHAnsi" w:cstheme="minorBidi"/>
           <w:sz w:val="22"/>
@@ -4397,7 +4397,7 @@
     </w:p>
     <w:p>
       <w:pPr>
-        <w:pStyle w:val="TOC3"/>
+        <w:pStyle w:val="30"/>
         <w:rPr>
           <w:rFonts w:asciiTheme="minorHAnsi" w:eastAsiaTheme="minorEastAsia" w:hAnsiTheme="minorHAnsi" w:cstheme="minorBidi"/>
           <w:sz w:val="22"/>
@@ -4447,7 +4447,7 @@
     </w:p>
     <w:p>
       <w:pPr>
-        <w:pStyle w:val="TOC3"/>
+        <w:pStyle w:val="30"/>
         <w:rPr>
           <w:rFonts w:asciiTheme="minorHAnsi" w:eastAsiaTheme="minorEastAsia" w:hAnsiTheme="minorHAnsi" w:cstheme="minorBidi"/>
           <w:sz w:val="22"/>
@@ -4497,7 +4497,7 @@
     </w:p>
     <w:p>
       <w:pPr>
-        <w:pStyle w:val="TOC3"/>
+        <w:pStyle w:val="30"/>
         <w:rPr>
           <w:rFonts w:asciiTheme="minorHAnsi" w:eastAsiaTheme="minorEastAsia" w:hAnsiTheme="minorHAnsi" w:cstheme="minorBidi"/>
           <w:sz w:val="22"/>
@@ -4547,7 +4547,7 @@
     </w:p>
     <w:p>
       <w:pPr>
-        <w:pStyle w:val="TOC3"/>
+        <w:pStyle w:val="30"/>
         <w:rPr>
           <w:rFonts w:asciiTheme="minorHAnsi" w:eastAsiaTheme="minorEastAsia" w:hAnsiTheme="minorHAnsi" w:cstheme="minorBidi"/>
           <w:sz w:val="22"/>
@@ -4597,7 +4597,7 @@
     </w:p>
     <w:p>
       <w:pPr>
-        <w:pStyle w:val="TOC2"/>
+        <w:pStyle w:val="20"/>
         <w:tabs>
           <w:tab w:val="left" w:pos="990"/>
         </w:tabs>
@@ -4677,7 +4677,7 @@
     </w:p>
     <w:p>
       <w:pPr>
-        <w:pStyle w:val="TOC3"/>
+        <w:pStyle w:val="30"/>
         <w:rPr>
           <w:rFonts w:asciiTheme="minorHAnsi" w:eastAsiaTheme="minorEastAsia" w:hAnsiTheme="minorHAnsi" w:cstheme="minorBidi"/>
           <w:sz w:val="22"/>
@@ -4736,7 +4736,7 @@
     </w:p>
     <w:p>
       <w:pPr>
-        <w:pStyle w:val="TOC3"/>
+        <w:pStyle w:val="30"/>
         <w:rPr>
           <w:rFonts w:asciiTheme="minorHAnsi" w:eastAsiaTheme="minorEastAsia" w:hAnsiTheme="minorHAnsi" w:cstheme="minorBidi"/>
           <w:sz w:val="22"/>
@@ -4786,7 +4786,7 @@
     </w:p>
     <w:p>
       <w:pPr>
-        <w:pStyle w:val="TOC3"/>
+        <w:pStyle w:val="30"/>
         <w:rPr>
           <w:rFonts w:asciiTheme="minorHAnsi" w:eastAsiaTheme="minorEastAsia" w:hAnsiTheme="minorHAnsi" w:cstheme="minorBidi"/>
           <w:sz w:val="22"/>
@@ -4839,7 +4839,7 @@
     </w:p>
     <w:p>
       <w:pPr>
-        <w:pStyle w:val="TOC2"/>
+        <w:pStyle w:val="20"/>
         <w:tabs>
           <w:tab w:val="left" w:pos="990"/>
         </w:tabs>
@@ -4919,7 +4919,7 @@
     </w:p>
     <w:p>
       <w:pPr>
-        <w:pStyle w:val="TOC3"/>
+        <w:pStyle w:val="30"/>
         <w:rPr>
           <w:rFonts w:asciiTheme="minorHAnsi" w:eastAsiaTheme="minorEastAsia" w:hAnsiTheme="minorHAnsi" w:cstheme="minorBidi"/>
           <w:sz w:val="22"/>
@@ -4969,7 +4969,7 @@
     </w:p>
     <w:p>
       <w:pPr>
-        <w:pStyle w:val="TOC3"/>
+        <w:pStyle w:val="30"/>
         <w:rPr>
           <w:rFonts w:asciiTheme="minorHAnsi" w:eastAsiaTheme="minorEastAsia" w:hAnsiTheme="minorHAnsi" w:cstheme="minorBidi"/>
           <w:sz w:val="22"/>
@@ -5019,7 +5019,7 @@
     </w:p>
     <w:p>
       <w:pPr>
-        <w:pStyle w:val="TOC3"/>
+        <w:pStyle w:val="30"/>
         <w:rPr>
           <w:rFonts w:asciiTheme="minorHAnsi" w:eastAsiaTheme="minorEastAsia" w:hAnsiTheme="minorHAnsi" w:cstheme="minorBidi"/>
           <w:sz w:val="22"/>
@@ -5069,7 +5069,7 @@
     </w:p>
     <w:p>
       <w:pPr>
-        <w:pStyle w:val="TOC3"/>
+        <w:pStyle w:val="30"/>
         <w:rPr>
           <w:rFonts w:asciiTheme="minorHAnsi" w:eastAsiaTheme="minorEastAsia" w:hAnsiTheme="minorHAnsi" w:cstheme="minorBidi"/>
           <w:sz w:val="22"/>
@@ -5119,7 +5119,7 @@
     </w:p>
     <w:p>
       <w:pPr>
-        <w:pStyle w:val="TOC3"/>
+        <w:pStyle w:val="30"/>
         <w:rPr>
           <w:rFonts w:asciiTheme="minorHAnsi" w:eastAsiaTheme="minorEastAsia" w:hAnsiTheme="minorHAnsi" w:cstheme="minorBidi"/>
           <w:sz w:val="22"/>
@@ -5169,7 +5169,7 @@
     </w:p>
     <w:p>
       <w:pPr>
-        <w:pStyle w:val="TOC1"/>
+        <w:pStyle w:val="10"/>
         <w:tabs>
           <w:tab w:val="left" w:pos="432"/>
         </w:tabs>
@@ -5249,7 +5249,7 @@
     </w:p>
     <w:p>
       <w:pPr>
-        <w:pStyle w:val="TOC2"/>
+        <w:pStyle w:val="20"/>
         <w:tabs>
           <w:tab w:val="left" w:pos="990"/>
         </w:tabs>
@@ -5329,7 +5329,7 @@
     </w:p>
     <w:p>
       <w:pPr>
-        <w:pStyle w:val="TOC3"/>
+        <w:pStyle w:val="30"/>
         <w:rPr>
           <w:rFonts w:asciiTheme="minorHAnsi" w:eastAsiaTheme="minorEastAsia" w:hAnsiTheme="minorHAnsi" w:cstheme="minorBidi"/>
           <w:sz w:val="22"/>
@@ -5379,7 +5379,7 @@
     </w:p>
     <w:p>
       <w:pPr>
-        <w:pStyle w:val="TOC3"/>
+        <w:pStyle w:val="30"/>
         <w:rPr>
           <w:rFonts w:asciiTheme="minorHAnsi" w:eastAsiaTheme="minorEastAsia" w:hAnsiTheme="minorHAnsi" w:cstheme="minorBidi"/>
           <w:sz w:val="22"/>
@@ -5429,7 +5429,7 @@
     </w:p>
     <w:p>
       <w:pPr>
-        <w:pStyle w:val="TOC3"/>
+        <w:pStyle w:val="30"/>
         <w:rPr>
           <w:rFonts w:asciiTheme="minorHAnsi" w:eastAsiaTheme="minorEastAsia" w:hAnsiTheme="minorHAnsi" w:cstheme="minorBidi"/>
           <w:sz w:val="22"/>
@@ -5479,7 +5479,7 @@
     </w:p>
     <w:p>
       <w:pPr>
-        <w:pStyle w:val="TOC3"/>
+        <w:pStyle w:val="30"/>
         <w:rPr>
           <w:rFonts w:asciiTheme="minorHAnsi" w:eastAsiaTheme="minorEastAsia" w:hAnsiTheme="minorHAnsi" w:cstheme="minorBidi"/>
           <w:sz w:val="22"/>
@@ -5529,7 +5529,7 @@
     </w:p>
     <w:p>
       <w:pPr>
-        <w:pStyle w:val="TOC3"/>
+        <w:pStyle w:val="30"/>
         <w:rPr>
           <w:rFonts w:asciiTheme="minorHAnsi" w:eastAsiaTheme="minorEastAsia" w:hAnsiTheme="minorHAnsi" w:cstheme="minorBidi"/>
           <w:sz w:val="22"/>
@@ -5579,7 +5579,7 @@
     </w:p>
     <w:p>
       <w:pPr>
-        <w:pStyle w:val="TOC3"/>
+        <w:pStyle w:val="30"/>
         <w:rPr>
           <w:rFonts w:asciiTheme="minorHAnsi" w:eastAsiaTheme="minorEastAsia" w:hAnsiTheme="minorHAnsi" w:cstheme="minorBidi"/>
           <w:sz w:val="22"/>
@@ -5629,7 +5629,7 @@
     </w:p>
     <w:p>
       <w:pPr>
-        <w:pStyle w:val="TOC2"/>
+        <w:pStyle w:val="20"/>
         <w:tabs>
           <w:tab w:val="left" w:pos="990"/>
         </w:tabs>
@@ -5709,7 +5709,7 @@
     </w:p>
     <w:p>
       <w:pPr>
-        <w:pStyle w:val="TOC3"/>
+        <w:pStyle w:val="30"/>
         <w:rPr>
           <w:rFonts w:asciiTheme="minorHAnsi" w:eastAsiaTheme="minorEastAsia" w:hAnsiTheme="minorHAnsi" w:cstheme="minorBidi"/>
           <w:sz w:val="22"/>
@@ -5759,7 +5759,7 @@
     </w:p>
     <w:p>
       <w:pPr>
-        <w:pStyle w:val="TOC3"/>
+        <w:pStyle w:val="30"/>
         <w:rPr>
           <w:rFonts w:asciiTheme="minorHAnsi" w:eastAsiaTheme="minorEastAsia" w:hAnsiTheme="minorHAnsi" w:cstheme="minorBidi"/>
           <w:sz w:val="22"/>
@@ -5809,7 +5809,7 @@
     </w:p>
     <w:p>
       <w:pPr>
-        <w:pStyle w:val="TOC2"/>
+        <w:pStyle w:val="20"/>
         <w:tabs>
           <w:tab w:val="left" w:pos="990"/>
         </w:tabs>
@@ -5889,7 +5889,7 @@
     </w:p>
     <w:p>
       <w:pPr>
-        <w:pStyle w:val="TOC3"/>
+        <w:pStyle w:val="30"/>
         <w:rPr>
           <w:rFonts w:asciiTheme="minorHAnsi" w:eastAsiaTheme="minorEastAsia" w:hAnsiTheme="minorHAnsi" w:cstheme="minorBidi"/>
           <w:sz w:val="22"/>
@@ -5939,7 +5939,7 @@
     </w:p>
     <w:p>
       <w:pPr>
-        <w:pStyle w:val="TOC3"/>
+        <w:pStyle w:val="30"/>
         <w:rPr>
           <w:rFonts w:asciiTheme="minorHAnsi" w:eastAsiaTheme="minorEastAsia" w:hAnsiTheme="minorHAnsi" w:cstheme="minorBidi"/>
           <w:sz w:val="22"/>
@@ -5989,7 +5989,7 @@
     </w:p>
     <w:p>
       <w:pPr>
-        <w:pStyle w:val="TOC3"/>
+        <w:pStyle w:val="30"/>
         <w:rPr>
           <w:rFonts w:asciiTheme="minorHAnsi" w:eastAsiaTheme="minorEastAsia" w:hAnsiTheme="minorHAnsi" w:cstheme="minorBidi"/>
           <w:sz w:val="22"/>
@@ -6039,7 +6039,7 @@
     </w:p>
     <w:p>
       <w:pPr>
-        <w:pStyle w:val="TOC3"/>
+        <w:pStyle w:val="30"/>
         <w:rPr>
           <w:rFonts w:asciiTheme="minorHAnsi" w:eastAsiaTheme="minorEastAsia" w:hAnsiTheme="minorHAnsi" w:cstheme="minorBidi"/>
           <w:sz w:val="22"/>
@@ -6089,7 +6089,7 @@
     </w:p>
     <w:p>
       <w:pPr>
-        <w:pStyle w:val="TOC2"/>
+        <w:pStyle w:val="20"/>
         <w:tabs>
           <w:tab w:val="left" w:pos="990"/>
         </w:tabs>
@@ -6169,7 +6169,7 @@
     </w:p>
     <w:p>
       <w:pPr>
-        <w:pStyle w:val="TOC2"/>
+        <w:pStyle w:val="20"/>
         <w:tabs>
           <w:tab w:val="left" w:pos="990"/>
         </w:tabs>
@@ -6249,7 +6249,7 @@
     </w:p>
     <w:p>
       <w:pPr>
-        <w:pStyle w:val="Title"/>
+        <w:pStyle w:val="a3"/>
         <w:rPr>
           <w:rFonts w:cs="Arial"/>
           <w:lang w:val="bg-BG"/>
@@ -6277,7 +6277,7 @@
     </w:p>
     <w:p>
       <w:pPr>
-        <w:pStyle w:val="Heading1"/>
+        <w:pStyle w:val="1"/>
         <w:rPr>
           <w:rFonts w:cs="Arial"/>
         </w:rPr>
@@ -6299,7 +6299,7 @@
     </w:p>
     <w:p>
       <w:pPr>
-        <w:pStyle w:val="Heading2"/>
+        <w:pStyle w:val="2"/>
         <w:rPr>
           <w:rFonts w:cs="Arial"/>
         </w:rPr>
@@ -6358,7 +6358,7 @@
     </w:p>
     <w:p>
       <w:pPr>
-        <w:pStyle w:val="Heading2"/>
+        <w:pStyle w:val="2"/>
         <w:rPr>
           <w:rFonts w:cs="Arial"/>
         </w:rPr>
@@ -6413,7 +6413,7 @@
     </w:p>
     <w:p>
       <w:pPr>
-        <w:pStyle w:val="Heading2"/>
+        <w:pStyle w:val="2"/>
         <w:rPr>
           <w:rFonts w:cs="Arial"/>
         </w:rPr>
@@ -6483,7 +6483,7 @@
     </w:p>
     <w:p>
       <w:pPr>
-        <w:pStyle w:val="Heading2"/>
+        <w:pStyle w:val="2"/>
         <w:rPr>
           <w:rFonts w:cs="Arial"/>
         </w:rPr>
@@ -6520,7 +6520,7 @@
     </w:p>
     <w:p>
       <w:pPr>
-        <w:pStyle w:val="Heading1"/>
+        <w:pStyle w:val="1"/>
         <w:rPr>
           <w:rFonts w:cs="Arial"/>
         </w:rPr>
@@ -6537,7 +6537,7 @@
     </w:p>
     <w:p>
       <w:pPr>
-        <w:pStyle w:val="Heading2"/>
+        <w:pStyle w:val="2"/>
         <w:rPr>
           <w:rFonts w:cs="Arial"/>
         </w:rPr>
@@ -6591,7 +6591,7 @@
     </w:p>
     <w:p>
       <w:pPr>
-        <w:pStyle w:val="Heading1"/>
+        <w:pStyle w:val="1"/>
         <w:jc w:val="both"/>
         <w:rPr>
           <w:rFonts w:cs="Arial"/>
@@ -6611,7 +6611,7 @@
     </w:p>
     <w:p>
       <w:pPr>
-        <w:pStyle w:val="Heading2"/>
+        <w:pStyle w:val="2"/>
         <w:jc w:val="both"/>
         <w:rPr>
           <w:lang w:val="bg-BG"/>
@@ -6628,7 +6628,7 @@
     </w:p>
     <w:p>
       <w:pPr>
-        <w:pStyle w:val="Heading3"/>
+        <w:pStyle w:val="3"/>
         <w:jc w:val="both"/>
         <w:rPr>
           <w:i w:val="0"/>
@@ -6648,7 +6648,7 @@
     </w:p>
     <w:p>
       <w:pPr>
-        <w:pStyle w:val="Heading3"/>
+        <w:pStyle w:val="3"/>
         <w:numPr>
           <w:ilvl w:val="0"/>
           <w:numId w:val="0"/>
@@ -6715,17 +6715,7 @@
           <w:i w:val="0"/>
           <w:lang w:val="bg-BG"/>
         </w:rPr>
-        <w:t>, план за изплащане на кредита и номер на сметка, по която ще се извършва изплащането. Следната информация бива проверена за не</w:t>
-      </w:r>
-      <w:bookmarkStart w:id="12" w:name="_GoBack"/>
-      <w:bookmarkEnd w:id="12"/>
-      <w:r>
-        <w:rPr>
-          <w:rFonts w:ascii="Times New Roman" w:hAnsi="Times New Roman"/>
-          <w:i w:val="0"/>
-          <w:lang w:val="bg-BG"/>
-        </w:rPr>
-        <w:t>правилно попълване на полета, както и логически контрол. При допуснати грешки при въвеждане на информацията или при успешно попълване потребителя бива уведомен със съответното съобщение</w:t>
+        <w:t>, план за изплащане на кредита и номер на сметка, по която ще се извършва изплащането. Следната информация бива проверена за неправилно попълване на полета, както и логически контрол. При допуснати грешки при въвеждане на информацията или при успешно попълване потребителя бива уведомен със съответното съобщение</w:t>
       </w:r>
       <w:r>
         <w:rPr>
@@ -6739,14 +6729,14 @@
     </w:p>
     <w:p>
       <w:pPr>
-        <w:pStyle w:val="Heading3"/>
+        <w:pStyle w:val="3"/>
         <w:jc w:val="both"/>
         <w:rPr>
           <w:i w:val="0"/>
           <w:lang w:val="bg-BG"/>
         </w:rPr>
       </w:pPr>
-      <w:bookmarkStart w:id="13" w:name="_Toc436840253"/>
+      <w:bookmarkStart w:id="12" w:name="_Toc436840253"/>
       <w:r>
         <w:rPr>
           <w:i w:val="0"/>
@@ -6764,7 +6754,7 @@
     </w:p>
     <w:p>
       <w:pPr>
-        <w:pStyle w:val="Heading3"/>
+        <w:pStyle w:val="3"/>
         <w:numPr>
           <w:ilvl w:val="0"/>
           <w:numId w:val="0"/>
@@ -6777,7 +6767,7 @@
           <w:lang w:val="bg-BG"/>
         </w:rPr>
       </w:pPr>
-      <w:bookmarkStart w:id="14" w:name="_Toc436855400"/>
+      <w:bookmarkStart w:id="13" w:name="_Toc436855400"/>
       <w:r>
         <w:rPr>
           <w:rFonts w:ascii="Times New Roman" w:hAnsi="Times New Roman"/>
@@ -6794,32 +6784,32 @@
         </w:rPr>
         <w:t xml:space="preserve"> обективна оценка.</w:t>
       </w:r>
+      <w:bookmarkEnd w:id="12"/>
       <w:bookmarkEnd w:id="13"/>
+    </w:p>
+    <w:p>
+      <w:pPr>
+        <w:pStyle w:val="3"/>
+        <w:jc w:val="both"/>
+        <w:rPr>
+          <w:i w:val="0"/>
+          <w:lang w:val="bg-BG"/>
+        </w:rPr>
+      </w:pPr>
+      <w:bookmarkStart w:id="14" w:name="_Toc436855401"/>
+      <w:bookmarkStart w:id="15" w:name="_Toc436840254"/>
+      <w:r>
+        <w:rPr>
+          <w:i w:val="0"/>
+          <w:lang w:val="bg-BG"/>
+        </w:rPr>
+        <w:t>Създаване на нов кредит</w:t>
+      </w:r>
       <w:bookmarkEnd w:id="14"/>
     </w:p>
     <w:p>
       <w:pPr>
-        <w:pStyle w:val="Heading3"/>
-        <w:jc w:val="both"/>
-        <w:rPr>
-          <w:i w:val="0"/>
-          <w:lang w:val="bg-BG"/>
-        </w:rPr>
-      </w:pPr>
-      <w:bookmarkStart w:id="15" w:name="_Toc436855401"/>
-      <w:bookmarkStart w:id="16" w:name="_Toc436840254"/>
-      <w:r>
-        <w:rPr>
-          <w:i w:val="0"/>
-          <w:lang w:val="bg-BG"/>
-        </w:rPr>
-        <w:t>Създаване на нов кредит</w:t>
-      </w:r>
-      <w:bookmarkEnd w:id="15"/>
-    </w:p>
-    <w:p>
-      <w:pPr>
-        <w:pStyle w:val="Heading3"/>
+        <w:pStyle w:val="3"/>
         <w:numPr>
           <w:ilvl w:val="0"/>
           <w:numId w:val="0"/>
@@ -6831,7 +6821,7 @@
           <w:lang w:val="bg-BG"/>
         </w:rPr>
       </w:pPr>
-      <w:bookmarkStart w:id="17" w:name="_Toc436855402"/>
+      <w:bookmarkStart w:id="16" w:name="_Toc436855402"/>
       <w:r>
         <w:rPr>
           <w:rFonts w:ascii="Times New Roman" w:hAnsi="Times New Roman"/>
@@ -6863,39 +6853,39 @@
         </w:rPr>
         <w:t>.</w:t>
       </w:r>
+      <w:bookmarkEnd w:id="15"/>
       <w:bookmarkEnd w:id="16"/>
+    </w:p>
+    <w:p>
+      <w:pPr>
+        <w:pStyle w:val="3"/>
+        <w:jc w:val="both"/>
+        <w:rPr>
+          <w:i w:val="0"/>
+          <w:lang w:val="bg-BG"/>
+        </w:rPr>
+      </w:pPr>
+      <w:bookmarkStart w:id="17" w:name="_Toc436855403"/>
+      <w:bookmarkStart w:id="18" w:name="_Toc436840255"/>
+      <w:r>
+        <w:rPr>
+          <w:i w:val="0"/>
+          <w:lang w:val="bg-BG"/>
+        </w:rPr>
+        <w:t>Извличане на</w:t>
+      </w:r>
+      <w:r>
+        <w:rPr>
+          <w:i w:val="0"/>
+          <w:lang w:val="bg-BG"/>
+        </w:rPr>
+        <w:t xml:space="preserve"> информация за кредит</w:t>
+      </w:r>
       <w:bookmarkEnd w:id="17"/>
     </w:p>
     <w:p>
       <w:pPr>
-        <w:pStyle w:val="Heading3"/>
-        <w:jc w:val="both"/>
-        <w:rPr>
-          <w:i w:val="0"/>
-          <w:lang w:val="bg-BG"/>
-        </w:rPr>
-      </w:pPr>
-      <w:bookmarkStart w:id="18" w:name="_Toc436855403"/>
-      <w:bookmarkStart w:id="19" w:name="_Toc436840255"/>
-      <w:r>
-        <w:rPr>
-          <w:i w:val="0"/>
-          <w:lang w:val="bg-BG"/>
-        </w:rPr>
-        <w:t>Извличане на</w:t>
-      </w:r>
-      <w:r>
-        <w:rPr>
-          <w:i w:val="0"/>
-          <w:lang w:val="bg-BG"/>
-        </w:rPr>
-        <w:t xml:space="preserve"> информация за кредит</w:t>
-      </w:r>
-      <w:bookmarkEnd w:id="18"/>
-    </w:p>
-    <w:p>
-      <w:pPr>
-        <w:pStyle w:val="Heading3"/>
+        <w:pStyle w:val="3"/>
         <w:numPr>
           <w:ilvl w:val="0"/>
           <w:numId w:val="0"/>
@@ -6908,7 +6898,7 @@
           <w:lang w:val="bg-BG"/>
         </w:rPr>
       </w:pPr>
-      <w:bookmarkStart w:id="20" w:name="_Toc436855404"/>
+      <w:bookmarkStart w:id="19" w:name="_Toc436855404"/>
       <w:r>
         <w:rPr>
           <w:rFonts w:ascii="Times New Roman" w:hAnsi="Times New Roman"/>
@@ -6965,201 +6955,203 @@
         </w:rPr>
         <w:t xml:space="preserve"> и оставащи вноски.</w:t>
       </w:r>
+      <w:bookmarkEnd w:id="18"/>
       <w:bookmarkEnd w:id="19"/>
+    </w:p>
+    <w:p>
+      <w:pPr>
+        <w:pStyle w:val="3"/>
+        <w:jc w:val="both"/>
+        <w:rPr>
+          <w:i w:val="0"/>
+          <w:lang w:val="bg-BG"/>
+        </w:rPr>
+      </w:pPr>
+      <w:bookmarkStart w:id="20" w:name="_Toc436855405"/>
+      <w:bookmarkStart w:id="21" w:name="_Toc436840256"/>
+      <w:r>
+        <w:rPr>
+          <w:i w:val="0"/>
+          <w:lang w:val="bg-BG"/>
+        </w:rPr>
+        <w:t>Изплащане</w:t>
+      </w:r>
+      <w:r>
+        <w:rPr>
+          <w:i w:val="0"/>
+          <w:lang w:val="bg-BG"/>
+        </w:rPr>
+        <w:t xml:space="preserve"> на </w:t>
+      </w:r>
+      <w:bookmarkStart w:id="22" w:name="OLE_LINK11"/>
+      <w:r>
+        <w:rPr>
+          <w:i w:val="0"/>
+          <w:lang w:val="bg-BG"/>
+        </w:rPr>
+        <w:t>кредит</w:t>
+      </w:r>
       <w:bookmarkEnd w:id="20"/>
-    </w:p>
-    <w:p>
-      <w:pPr>
-        <w:pStyle w:val="Heading3"/>
+      <w:bookmarkEnd w:id="22"/>
+    </w:p>
+    <w:p>
+      <w:pPr>
+        <w:pStyle w:val="4"/>
+        <w:ind w:firstLine="720"/>
+        <w:rPr>
+          <w:rFonts w:ascii="Times New Roman" w:hAnsi="Times New Roman"/>
+          <w:lang w:val="bg-BG"/>
+        </w:rPr>
+      </w:pPr>
+      <w:bookmarkStart w:id="23" w:name="_Toc436855406"/>
+      <w:r>
+        <w:rPr>
+          <w:rFonts w:ascii="Times New Roman" w:hAnsi="Times New Roman"/>
+          <w:lang w:val="bg-BG"/>
+        </w:rPr>
+        <w:t>Внасяне на месечна вноска – клиентът внася сумата на касата</w:t>
+      </w:r>
+      <w:r>
+        <w:rPr>
+          <w:rFonts w:ascii="Times New Roman" w:hAnsi="Times New Roman"/>
+          <w:lang w:val="bg-BG"/>
+        </w:rPr>
+        <w:t>, където потребителят въвежда сумата електронно,</w:t>
+      </w:r>
+      <w:r>
+        <w:rPr>
+          <w:rFonts w:ascii="Times New Roman" w:hAnsi="Times New Roman"/>
+          <w:lang w:val="bg-BG"/>
+        </w:rPr>
+        <w:t xml:space="preserve"> или превежда електронно сумата в разплащателната сметка по кредита. </w:t>
+      </w:r>
+      <w:r>
+        <w:rPr>
+          <w:rFonts w:ascii="Times New Roman" w:hAnsi="Times New Roman"/>
+          <w:lang w:val="bg-BG"/>
+        </w:rPr>
+        <w:t xml:space="preserve"> </w:t>
+      </w:r>
+    </w:p>
+    <w:p>
+      <w:pPr>
+        <w:pStyle w:val="4"/>
+        <w:ind w:firstLine="720"/>
+        <w:rPr>
+          <w:rFonts w:ascii="Times New Roman" w:hAnsi="Times New Roman"/>
+          <w:lang w:val="bg-BG"/>
+        </w:rPr>
+      </w:pPr>
+      <w:r>
+        <w:rPr>
+          <w:rFonts w:ascii="Times New Roman" w:hAnsi="Times New Roman"/>
+          <w:lang w:val="bg-BG"/>
+        </w:rPr>
+        <w:t xml:space="preserve">Внасяне на пълната сума по кредита – системата позволява да се внесе и пълната (или оставаща) </w:t>
+      </w:r>
+      <w:r>
+        <w:rPr>
+          <w:rFonts w:ascii="Times New Roman" w:hAnsi="Times New Roman"/>
+          <w:lang w:val="bg-BG"/>
+        </w:rPr>
+        <w:t xml:space="preserve">сума по кредита. </w:t>
+      </w:r>
+    </w:p>
+    <w:p>
+      <w:pPr>
+        <w:pStyle w:val="4"/>
+        <w:ind w:firstLine="720"/>
+        <w:rPr>
+          <w:rFonts w:ascii="Times New Roman" w:hAnsi="Times New Roman"/>
+          <w:lang w:val="bg-BG"/>
+        </w:rPr>
+      </w:pPr>
+      <w:r>
+        <w:rPr>
+          <w:rFonts w:ascii="Times New Roman" w:hAnsi="Times New Roman"/>
+          <w:lang w:val="bg-BG"/>
+        </w:rPr>
+        <w:t>Погасяване на кредит – след като</w:t>
+      </w:r>
+      <w:r>
+        <w:rPr>
+          <w:rFonts w:ascii="Times New Roman" w:hAnsi="Times New Roman"/>
+          <w:lang w:val="bg-BG"/>
+        </w:rPr>
+        <w:t xml:space="preserve"> в</w:t>
+      </w:r>
+      <w:r>
+        <w:rPr>
+          <w:rFonts w:ascii="Times New Roman" w:hAnsi="Times New Roman"/>
+          <w:lang w:val="bg-BG"/>
+        </w:rPr>
+        <w:t xml:space="preserve"> системата</w:t>
+      </w:r>
+      <w:r>
+        <w:rPr>
+          <w:rFonts w:ascii="Times New Roman" w:hAnsi="Times New Roman"/>
+          <w:lang w:val="bg-BG"/>
+        </w:rPr>
+        <w:t xml:space="preserve"> е</w:t>
+      </w:r>
+      <w:r>
+        <w:rPr>
+          <w:rFonts w:ascii="Times New Roman" w:hAnsi="Times New Roman"/>
+          <w:lang w:val="bg-BG"/>
+        </w:rPr>
+        <w:t xml:space="preserve"> </w:t>
+      </w:r>
+      <w:r>
+        <w:rPr>
+          <w:rFonts w:ascii="Times New Roman" w:hAnsi="Times New Roman"/>
+          <w:lang w:val="bg-BG"/>
+        </w:rPr>
+        <w:t>внесена</w:t>
+      </w:r>
+      <w:r>
+        <w:rPr>
+          <w:rFonts w:ascii="Times New Roman" w:hAnsi="Times New Roman"/>
+          <w:lang w:val="bg-BG"/>
+        </w:rPr>
+        <w:t xml:space="preserve"> пълната сума по кредита, </w:t>
+      </w:r>
+      <w:r>
+        <w:rPr>
+          <w:rFonts w:ascii="Times New Roman" w:hAnsi="Times New Roman"/>
+          <w:lang w:val="bg-BG"/>
+        </w:rPr>
+        <w:t xml:space="preserve">тя </w:t>
+      </w:r>
+      <w:r>
+        <w:rPr>
+          <w:rFonts w:ascii="Times New Roman" w:hAnsi="Times New Roman"/>
+          <w:lang w:val="bg-BG"/>
+        </w:rPr>
+        <w:t xml:space="preserve">автоматично затваря кредита и го премества в архиви. </w:t>
+      </w:r>
+      <w:r>
+        <w:rPr>
+          <w:rFonts w:ascii="Times New Roman" w:hAnsi="Times New Roman"/>
+          <w:lang w:val="bg-BG"/>
+        </w:rPr>
+        <w:br/>
+      </w:r>
+      <w:bookmarkStart w:id="24" w:name="_GoBack"/>
+      <w:bookmarkEnd w:id="24"/>
+    </w:p>
+    <w:p>
+      <w:pPr>
+        <w:pStyle w:val="3"/>
         <w:jc w:val="both"/>
         <w:rPr>
           <w:i w:val="0"/>
           <w:lang w:val="bg-BG"/>
         </w:rPr>
       </w:pPr>
-      <w:bookmarkStart w:id="21" w:name="_Toc436855405"/>
-      <w:bookmarkStart w:id="22" w:name="_Toc436840256"/>
-      <w:r>
-        <w:rPr>
-          <w:i w:val="0"/>
-          <w:lang w:val="bg-BG"/>
-        </w:rPr>
-        <w:t>Изплащане</w:t>
-      </w:r>
-      <w:r>
-        <w:rPr>
-          <w:i w:val="0"/>
-          <w:lang w:val="bg-BG"/>
-        </w:rPr>
-        <w:t xml:space="preserve"> на </w:t>
-      </w:r>
-      <w:bookmarkStart w:id="23" w:name="OLE_LINK11"/>
-      <w:r>
-        <w:rPr>
-          <w:i w:val="0"/>
-          <w:lang w:val="bg-BG"/>
-        </w:rPr>
-        <w:t>кредит</w:t>
-      </w:r>
+      <w:bookmarkStart w:id="25" w:name="_Toc436855407"/>
+      <w:bookmarkStart w:id="26" w:name="_Toc436840257"/>
       <w:bookmarkEnd w:id="21"/>
       <w:bookmarkEnd w:id="23"/>
-    </w:p>
-    <w:p>
-      <w:pPr>
-        <w:pStyle w:val="Heading4"/>
-        <w:ind w:firstLine="720"/>
-        <w:rPr>
-          <w:rFonts w:ascii="Times New Roman" w:hAnsi="Times New Roman"/>
-          <w:lang w:val="bg-BG"/>
-        </w:rPr>
-      </w:pPr>
-      <w:bookmarkStart w:id="24" w:name="_Toc436855406"/>
-      <w:r>
-        <w:rPr>
-          <w:rFonts w:ascii="Times New Roman" w:hAnsi="Times New Roman"/>
-          <w:lang w:val="bg-BG"/>
-        </w:rPr>
-        <w:t>Внасяне на месечна вноска – клиентът внася сумата на касата</w:t>
-      </w:r>
-      <w:r>
-        <w:rPr>
-          <w:rFonts w:ascii="Times New Roman" w:hAnsi="Times New Roman"/>
-          <w:lang w:val="bg-BG"/>
-        </w:rPr>
-        <w:t>, където потребителят въвежда сумата електронно,</w:t>
-      </w:r>
-      <w:r>
-        <w:rPr>
-          <w:rFonts w:ascii="Times New Roman" w:hAnsi="Times New Roman"/>
-          <w:lang w:val="bg-BG"/>
-        </w:rPr>
-        <w:t xml:space="preserve"> или превежда електронно сумата в разплащателната сметка по кредита. </w:t>
-      </w:r>
-      <w:r>
-        <w:rPr>
-          <w:rFonts w:ascii="Times New Roman" w:hAnsi="Times New Roman"/>
-          <w:lang w:val="bg-BG"/>
-        </w:rPr>
-        <w:t xml:space="preserve"> </w:t>
-      </w:r>
-    </w:p>
-    <w:p>
-      <w:pPr>
-        <w:pStyle w:val="Heading4"/>
-        <w:ind w:firstLine="720"/>
-        <w:rPr>
-          <w:rFonts w:ascii="Times New Roman" w:hAnsi="Times New Roman"/>
-          <w:lang w:val="bg-BG"/>
-        </w:rPr>
-      </w:pPr>
-      <w:r>
-        <w:rPr>
-          <w:rFonts w:ascii="Times New Roman" w:hAnsi="Times New Roman"/>
-          <w:lang w:val="bg-BG"/>
-        </w:rPr>
-        <w:t xml:space="preserve">Внасяне на пълната сума по кредита – системата позволява да се внесе и пълната (или оставаща) </w:t>
-      </w:r>
-      <w:r>
-        <w:rPr>
-          <w:rFonts w:ascii="Times New Roman" w:hAnsi="Times New Roman"/>
-          <w:lang w:val="bg-BG"/>
-        </w:rPr>
-        <w:t xml:space="preserve">сума по кредита. </w:t>
-      </w:r>
-    </w:p>
-    <w:p>
-      <w:pPr>
-        <w:pStyle w:val="Heading4"/>
-        <w:ind w:firstLine="720"/>
-        <w:rPr>
-          <w:rFonts w:ascii="Times New Roman" w:hAnsi="Times New Roman"/>
-          <w:lang w:val="bg-BG"/>
-        </w:rPr>
-      </w:pPr>
-      <w:r>
-        <w:rPr>
-          <w:rFonts w:ascii="Times New Roman" w:hAnsi="Times New Roman"/>
-          <w:lang w:val="bg-BG"/>
-        </w:rPr>
-        <w:t>Погасяване на кредит – след като</w:t>
-      </w:r>
-      <w:r>
-        <w:rPr>
-          <w:rFonts w:ascii="Times New Roman" w:hAnsi="Times New Roman"/>
-          <w:lang w:val="bg-BG"/>
-        </w:rPr>
-        <w:t xml:space="preserve"> в</w:t>
-      </w:r>
-      <w:r>
-        <w:rPr>
-          <w:rFonts w:ascii="Times New Roman" w:hAnsi="Times New Roman"/>
-          <w:lang w:val="bg-BG"/>
-        </w:rPr>
-        <w:t xml:space="preserve"> системата</w:t>
-      </w:r>
-      <w:r>
-        <w:rPr>
-          <w:rFonts w:ascii="Times New Roman" w:hAnsi="Times New Roman"/>
-          <w:lang w:val="bg-BG"/>
-        </w:rPr>
-        <w:t xml:space="preserve"> е</w:t>
-      </w:r>
-      <w:r>
-        <w:rPr>
-          <w:rFonts w:ascii="Times New Roman" w:hAnsi="Times New Roman"/>
-          <w:lang w:val="bg-BG"/>
-        </w:rPr>
-        <w:t xml:space="preserve"> </w:t>
-      </w:r>
-      <w:r>
-        <w:rPr>
-          <w:rFonts w:ascii="Times New Roman" w:hAnsi="Times New Roman"/>
-          <w:lang w:val="bg-BG"/>
-        </w:rPr>
-        <w:t>внесена</w:t>
-      </w:r>
-      <w:r>
-        <w:rPr>
-          <w:rFonts w:ascii="Times New Roman" w:hAnsi="Times New Roman"/>
-          <w:lang w:val="bg-BG"/>
-        </w:rPr>
-        <w:t xml:space="preserve"> пълната сума по кредита, </w:t>
-      </w:r>
-      <w:r>
-        <w:rPr>
-          <w:rFonts w:ascii="Times New Roman" w:hAnsi="Times New Roman"/>
-          <w:lang w:val="bg-BG"/>
-        </w:rPr>
-        <w:t xml:space="preserve">тя </w:t>
-      </w:r>
-      <w:r>
-        <w:rPr>
-          <w:rFonts w:ascii="Times New Roman" w:hAnsi="Times New Roman"/>
-          <w:lang w:val="bg-BG"/>
-        </w:rPr>
-        <w:t xml:space="preserve">автоматично затваря кредита и го премества в архиви. </w:t>
-      </w:r>
-      <w:r>
-        <w:rPr>
-          <w:rFonts w:ascii="Times New Roman" w:hAnsi="Times New Roman"/>
-          <w:lang w:val="bg-BG"/>
-        </w:rPr>
-        <w:br/>
-      </w:r>
-    </w:p>
-    <w:p>
-      <w:pPr>
-        <w:pStyle w:val="Heading3"/>
-        <w:jc w:val="both"/>
-        <w:rPr>
-          <w:i w:val="0"/>
-          <w:lang w:val="bg-BG"/>
-        </w:rPr>
-      </w:pPr>
-      <w:bookmarkStart w:id="25" w:name="_Toc436855407"/>
-      <w:bookmarkStart w:id="26" w:name="_Toc436840257"/>
-      <w:bookmarkEnd w:id="22"/>
-      <w:bookmarkEnd w:id="24"/>
       <w:r>
         <w:rPr>
           <w:i w:val="0"/>
@@ -7178,7 +7170,7 @@
     </w:p>
     <w:p>
       <w:pPr>
-        <w:pStyle w:val="Heading3"/>
+        <w:pStyle w:val="3"/>
         <w:numPr>
           <w:ilvl w:val="0"/>
           <w:numId w:val="0"/>
@@ -7197,7 +7189,23 @@
           <w:i w:val="0"/>
           <w:lang w:val="bg-BG"/>
         </w:rPr>
-        <w:t>Банковите администратори разполагат с възможността да създават нови глогове</w:t>
+        <w:t>Банковите администратори разполагат с възможността да създават нови</w:t>
+      </w:r>
+      <w:r>
+        <w:rPr>
+          <w:rFonts w:ascii="Times New Roman" w:hAnsi="Times New Roman"/>
+          <w:i w:val="0"/>
+          <w:lang w:val="bg-BG"/>
+        </w:rPr>
+        <w:t xml:space="preserve"> в</w:t>
+      </w:r>
+      <w:r>
+        <w:rPr>
+          <w:rFonts w:ascii="Times New Roman" w:hAnsi="Times New Roman"/>
+          <w:i w:val="0"/>
+          <w:lang w:val="bg-BG"/>
+        </w:rPr>
+        <w:t>логове</w:t>
       </w:r>
       <w:r>
         <w:rPr>
@@ -7258,7 +7266,7 @@
     </w:p>
     <w:p>
       <w:pPr>
-        <w:pStyle w:val="Heading3"/>
+        <w:pStyle w:val="3"/>
         <w:jc w:val="both"/>
         <w:rPr>
           <w:i w:val="0"/>
@@ -7275,7 +7283,7 @@
     </w:p>
     <w:p>
       <w:pPr>
-        <w:pStyle w:val="Heading3"/>
+        <w:pStyle w:val="3"/>
         <w:numPr>
           <w:ilvl w:val="0"/>
           <w:numId w:val="0"/>
@@ -7362,7 +7370,7 @@
     </w:p>
     <w:p>
       <w:pPr>
-        <w:pStyle w:val="Heading3"/>
+        <w:pStyle w:val="3"/>
         <w:jc w:val="both"/>
         <w:rPr>
           <w:i w:val="0"/>
@@ -7383,7 +7391,7 @@
     </w:p>
     <w:p>
       <w:pPr>
-        <w:pStyle w:val="Heading3"/>
+        <w:pStyle w:val="3"/>
         <w:numPr>
           <w:ilvl w:val="0"/>
           <w:numId w:val="0"/>
@@ -7410,7 +7418,7 @@
     </w:p>
     <w:p>
       <w:pPr>
-        <w:pStyle w:val="Heading3"/>
+        <w:pStyle w:val="3"/>
         <w:jc w:val="both"/>
         <w:rPr>
           <w:i w:val="0"/>
@@ -7430,7 +7438,7 @@
     </w:p>
     <w:p>
       <w:pPr>
-        <w:pStyle w:val="Heading3"/>
+        <w:pStyle w:val="3"/>
         <w:numPr>
           <w:ilvl w:val="0"/>
           <w:numId w:val="0"/>
@@ -7457,7 +7465,7 @@
     </w:p>
     <w:p>
       <w:pPr>
-        <w:pStyle w:val="Heading3"/>
+        <w:pStyle w:val="3"/>
         <w:jc w:val="both"/>
         <w:rPr>
           <w:i w:val="0"/>
@@ -7477,7 +7485,7 @@
     </w:p>
     <w:p>
       <w:pPr>
-        <w:pStyle w:val="Heading3"/>
+        <w:pStyle w:val="3"/>
         <w:numPr>
           <w:ilvl w:val="0"/>
           <w:numId w:val="0"/>
@@ -7504,7 +7512,7 @@
     </w:p>
     <w:p>
       <w:pPr>
-        <w:pStyle w:val="Heading2"/>
+        <w:pStyle w:val="2"/>
         <w:jc w:val="both"/>
         <w:rPr>
           <w:lang w:val="bg-BG"/>
@@ -7521,7 +7529,7 @@
     </w:p>
     <w:p>
       <w:pPr>
-        <w:pStyle w:val="Heading3"/>
+        <w:pStyle w:val="3"/>
         <w:jc w:val="both"/>
         <w:rPr>
           <w:i w:val="0"/>
@@ -7541,7 +7549,7 @@
     </w:p>
     <w:p>
       <w:pPr>
-        <w:pStyle w:val="Heading3"/>
+        <w:pStyle w:val="3"/>
         <w:numPr>
           <w:ilvl w:val="0"/>
           <w:numId w:val="0"/>
@@ -7568,7 +7576,7 @@
     </w:p>
     <w:p>
       <w:pPr>
-        <w:pStyle w:val="Heading3"/>
+        <w:pStyle w:val="3"/>
         <w:jc w:val="both"/>
         <w:rPr>
           <w:i w:val="0"/>
@@ -7588,7 +7596,7 @@
     </w:p>
     <w:p>
       <w:pPr>
-        <w:pStyle w:val="Heading3"/>
+        <w:pStyle w:val="3"/>
         <w:numPr>
           <w:ilvl w:val="0"/>
           <w:numId w:val="0"/>
@@ -7639,7 +7647,7 @@
     </w:p>
     <w:p>
       <w:pPr>
-        <w:pStyle w:val="Heading3"/>
+        <w:pStyle w:val="3"/>
         <w:jc w:val="both"/>
         <w:rPr>
           <w:i w:val="0"/>
@@ -7659,7 +7667,7 @@
     </w:p>
     <w:p>
       <w:pPr>
-        <w:pStyle w:val="Heading3"/>
+        <w:pStyle w:val="3"/>
         <w:numPr>
           <w:ilvl w:val="0"/>
           <w:numId w:val="0"/>
@@ -7708,7 +7716,7 @@
     </w:p>
     <w:p>
       <w:pPr>
-        <w:pStyle w:val="Heading3"/>
+        <w:pStyle w:val="3"/>
         <w:jc w:val="both"/>
         <w:rPr>
           <w:i w:val="0"/>
@@ -7742,7 +7750,7 @@
     </w:p>
     <w:p>
       <w:pPr>
-        <w:pStyle w:val="Heading3"/>
+        <w:pStyle w:val="3"/>
         <w:numPr>
           <w:ilvl w:val="0"/>
           <w:numId w:val="0"/>
@@ -7777,7 +7785,7 @@
     </w:p>
     <w:p>
       <w:pPr>
-        <w:pStyle w:val="Heading3"/>
+        <w:pStyle w:val="3"/>
         <w:jc w:val="both"/>
         <w:rPr>
           <w:i w:val="0"/>
@@ -7804,7 +7812,7 @@
     </w:p>
     <w:p>
       <w:pPr>
-        <w:pStyle w:val="Heading3"/>
+        <w:pStyle w:val="3"/>
         <w:numPr>
           <w:ilvl w:val="0"/>
           <w:numId w:val="0"/>
@@ -7855,7 +7863,7 @@
     </w:p>
     <w:p>
       <w:pPr>
-        <w:pStyle w:val="Heading3"/>
+        <w:pStyle w:val="3"/>
         <w:jc w:val="both"/>
         <w:rPr>
           <w:i w:val="0"/>
@@ -7896,7 +7904,7 @@
     </w:p>
     <w:p>
       <w:pPr>
-        <w:pStyle w:val="Heading3"/>
+        <w:pStyle w:val="3"/>
         <w:numPr>
           <w:ilvl w:val="0"/>
           <w:numId w:val="0"/>
@@ -7963,7 +7971,7 @@
     </w:p>
     <w:p>
       <w:pPr>
-        <w:pStyle w:val="Heading3"/>
+        <w:pStyle w:val="3"/>
         <w:jc w:val="both"/>
         <w:rPr>
           <w:i w:val="0"/>
@@ -7990,7 +7998,7 @@
     </w:p>
     <w:p>
       <w:pPr>
-        <w:pStyle w:val="Heading3"/>
+        <w:pStyle w:val="3"/>
         <w:numPr>
           <w:ilvl w:val="0"/>
           <w:numId w:val="0"/>
@@ -8073,7 +8081,7 @@
     </w:p>
     <w:p>
       <w:pPr>
-        <w:pStyle w:val="Heading3"/>
+        <w:pStyle w:val="3"/>
         <w:jc w:val="both"/>
         <w:rPr>
           <w:i w:val="0"/>
@@ -8100,7 +8108,7 @@
     </w:p>
     <w:p>
       <w:pPr>
-        <w:pStyle w:val="Heading3"/>
+        <w:pStyle w:val="3"/>
         <w:numPr>
           <w:ilvl w:val="0"/>
           <w:numId w:val="0"/>
@@ -8135,7 +8143,7 @@
     </w:p>
     <w:p>
       <w:pPr>
-        <w:pStyle w:val="Heading2"/>
+        <w:pStyle w:val="2"/>
         <w:jc w:val="both"/>
         <w:rPr>
           <w:lang w:val="bg-BG"/>
@@ -8152,7 +8160,7 @@
     </w:p>
     <w:p>
       <w:pPr>
-        <w:pStyle w:val="Heading3"/>
+        <w:pStyle w:val="3"/>
         <w:jc w:val="both"/>
         <w:rPr>
           <w:i w:val="0"/>
@@ -8172,7 +8180,7 @@
     </w:p>
     <w:p>
       <w:pPr>
-        <w:pStyle w:val="Heading3"/>
+        <w:pStyle w:val="3"/>
         <w:numPr>
           <w:ilvl w:val="0"/>
           <w:numId w:val="0"/>
@@ -8271,7 +8279,7 @@
     </w:p>
     <w:p>
       <w:pPr>
-        <w:pStyle w:val="Heading3"/>
+        <w:pStyle w:val="3"/>
         <w:jc w:val="both"/>
         <w:rPr>
           <w:i w:val="0"/>
@@ -8298,7 +8306,7 @@
     </w:p>
     <w:p>
       <w:pPr>
-        <w:pStyle w:val="Heading3"/>
+        <w:pStyle w:val="3"/>
         <w:numPr>
           <w:ilvl w:val="0"/>
           <w:numId w:val="0"/>
@@ -8364,7 +8372,7 @@
     </w:p>
     <w:p>
       <w:pPr>
-        <w:pStyle w:val="Heading3"/>
+        <w:pStyle w:val="3"/>
         <w:jc w:val="both"/>
         <w:rPr>
           <w:i w:val="0"/>
@@ -8384,7 +8392,7 @@
     </w:p>
     <w:p>
       <w:pPr>
-        <w:pStyle w:val="Heading3"/>
+        <w:pStyle w:val="3"/>
         <w:numPr>
           <w:ilvl w:val="0"/>
           <w:numId w:val="0"/>
@@ -8411,7 +8419,7 @@
     </w:p>
     <w:p>
       <w:pPr>
-        <w:pStyle w:val="Heading3"/>
+        <w:pStyle w:val="3"/>
         <w:jc w:val="both"/>
         <w:rPr>
           <w:i w:val="0"/>
@@ -8431,7 +8439,7 @@
     </w:p>
     <w:p>
       <w:pPr>
-        <w:pStyle w:val="Heading3"/>
+        <w:pStyle w:val="3"/>
         <w:numPr>
           <w:ilvl w:val="0"/>
           <w:numId w:val="0"/>
@@ -8484,7 +8492,7 @@
     </w:p>
     <w:p>
       <w:pPr>
-        <w:pStyle w:val="Heading3"/>
+        <w:pStyle w:val="3"/>
         <w:jc w:val="both"/>
         <w:rPr>
           <w:i w:val="0"/>
@@ -8504,7 +8512,7 @@
     </w:p>
     <w:p>
       <w:pPr>
-        <w:pStyle w:val="Heading3"/>
+        <w:pStyle w:val="3"/>
         <w:numPr>
           <w:ilvl w:val="0"/>
           <w:numId w:val="0"/>
@@ -8539,7 +8547,7 @@
     </w:p>
     <w:p>
       <w:pPr>
-        <w:pStyle w:val="Heading3"/>
+        <w:pStyle w:val="3"/>
         <w:jc w:val="both"/>
         <w:rPr>
           <w:i w:val="0"/>
@@ -8559,7 +8567,7 @@
     </w:p>
     <w:p>
       <w:pPr>
-        <w:pStyle w:val="Heading3"/>
+        <w:pStyle w:val="3"/>
         <w:numPr>
           <w:ilvl w:val="0"/>
           <w:numId w:val="0"/>
@@ -8594,7 +8602,7 @@
     </w:p>
     <w:p>
       <w:pPr>
-        <w:pStyle w:val="Heading2"/>
+        <w:pStyle w:val="2"/>
         <w:rPr>
           <w:lang w:val="bg-BG"/>
         </w:rPr>
@@ -8610,7 +8618,7 @@
     </w:p>
     <w:p>
       <w:pPr>
-        <w:pStyle w:val="Heading3"/>
+        <w:pStyle w:val="3"/>
         <w:jc w:val="both"/>
         <w:rPr>
           <w:i w:val="0"/>
@@ -8637,7 +8645,7 @@
     </w:p>
     <w:p>
       <w:pPr>
-        <w:pStyle w:val="Heading3"/>
+        <w:pStyle w:val="3"/>
         <w:numPr>
           <w:ilvl w:val="0"/>
           <w:numId w:val="0"/>
@@ -8690,7 +8698,7 @@
     </w:p>
     <w:p>
       <w:pPr>
-        <w:pStyle w:val="Heading3"/>
+        <w:pStyle w:val="3"/>
         <w:jc w:val="both"/>
         <w:rPr>
           <w:i w:val="0"/>
@@ -8711,7 +8719,7 @@
     <w:bookmarkEnd w:id="86"/>
     <w:p>
       <w:pPr>
-        <w:pStyle w:val="Heading3"/>
+        <w:pStyle w:val="3"/>
         <w:numPr>
           <w:ilvl w:val="0"/>
           <w:numId w:val="0"/>
@@ -8735,7 +8743,7 @@
     </w:p>
     <w:p>
       <w:pPr>
-        <w:pStyle w:val="Heading3"/>
+        <w:pStyle w:val="3"/>
         <w:jc w:val="both"/>
         <w:rPr>
           <w:i w:val="0"/>
@@ -8756,7 +8764,7 @@
     </w:p>
     <w:p>
       <w:pPr>
-        <w:pStyle w:val="Heading3"/>
+        <w:pStyle w:val="3"/>
         <w:numPr>
           <w:ilvl w:val="0"/>
           <w:numId w:val="0"/>
@@ -8788,7 +8796,7 @@
     </w:p>
     <w:p>
       <w:pPr>
-        <w:pStyle w:val="Heading3"/>
+        <w:pStyle w:val="3"/>
         <w:jc w:val="both"/>
         <w:rPr>
           <w:i w:val="0"/>
@@ -8808,7 +8816,7 @@
     </w:p>
     <w:p>
       <w:pPr>
-        <w:pStyle w:val="Heading3"/>
+        <w:pStyle w:val="3"/>
         <w:numPr>
           <w:ilvl w:val="0"/>
           <w:numId w:val="0"/>
@@ -8851,7 +8859,7 @@
     </w:p>
     <w:p>
       <w:pPr>
-        <w:pStyle w:val="Heading3"/>
+        <w:pStyle w:val="3"/>
         <w:jc w:val="both"/>
         <w:rPr>
           <w:i w:val="0"/>
@@ -8878,7 +8886,7 @@
     </w:p>
     <w:p>
       <w:pPr>
-        <w:pStyle w:val="Heading3"/>
+        <w:pStyle w:val="3"/>
         <w:numPr>
           <w:ilvl w:val="0"/>
           <w:numId w:val="0"/>
@@ -8921,7 +8929,7 @@
     </w:p>
     <w:p>
       <w:pPr>
-        <w:pStyle w:val="Heading3"/>
+        <w:pStyle w:val="3"/>
         <w:jc w:val="both"/>
         <w:rPr>
           <w:i w:val="0"/>
@@ -8941,7 +8949,7 @@
     </w:p>
     <w:p>
       <w:pPr>
-        <w:pStyle w:val="Heading3"/>
+        <w:pStyle w:val="3"/>
         <w:numPr>
           <w:ilvl w:val="0"/>
           <w:numId w:val="0"/>
@@ -8984,7 +8992,7 @@
     </w:p>
     <w:p>
       <w:pPr>
-        <w:pStyle w:val="Heading3"/>
+        <w:pStyle w:val="3"/>
         <w:jc w:val="both"/>
         <w:rPr>
           <w:i w:val="0"/>
@@ -9004,7 +9012,7 @@
     </w:p>
     <w:p>
       <w:pPr>
-        <w:pStyle w:val="Heading3"/>
+        <w:pStyle w:val="3"/>
         <w:numPr>
           <w:ilvl w:val="0"/>
           <w:numId w:val="0"/>
@@ -9039,7 +9047,7 @@
     </w:p>
     <w:p>
       <w:pPr>
-        <w:pStyle w:val="Heading3"/>
+        <w:pStyle w:val="3"/>
         <w:jc w:val="both"/>
         <w:rPr>
           <w:i w:val="0"/>
@@ -9066,7 +9074,7 @@
     </w:p>
     <w:p>
       <w:pPr>
-        <w:pStyle w:val="Heading3"/>
+        <w:pStyle w:val="3"/>
         <w:numPr>
           <w:ilvl w:val="0"/>
           <w:numId w:val="0"/>
@@ -9101,7 +9109,7 @@
     </w:p>
     <w:p>
       <w:pPr>
-        <w:pStyle w:val="Heading3"/>
+        <w:pStyle w:val="3"/>
         <w:jc w:val="both"/>
         <w:rPr>
           <w:i w:val="0"/>
@@ -9121,7 +9129,7 @@
     </w:p>
     <w:p>
       <w:pPr>
-        <w:pStyle w:val="Heading3"/>
+        <w:pStyle w:val="3"/>
         <w:numPr>
           <w:ilvl w:val="0"/>
           <w:numId w:val="0"/>
@@ -9155,7 +9163,7 @@
     </w:p>
     <w:p>
       <w:pPr>
-        <w:pStyle w:val="Heading2"/>
+        <w:pStyle w:val="2"/>
         <w:rPr>
           <w:lang w:val="bg-BG"/>
         </w:rPr>
@@ -9177,7 +9185,7 @@
     </w:p>
     <w:p>
       <w:pPr>
-        <w:pStyle w:val="Heading3"/>
+        <w:pStyle w:val="3"/>
         <w:jc w:val="both"/>
         <w:rPr>
           <w:i w:val="0"/>
@@ -9205,7 +9213,7 @@
     </w:p>
     <w:p>
       <w:pPr>
-        <w:pStyle w:val="Heading3"/>
+        <w:pStyle w:val="3"/>
         <w:jc w:val="both"/>
         <w:rPr>
           <w:i w:val="0"/>
@@ -9238,7 +9246,7 @@
     </w:p>
     <w:p>
       <w:pPr>
-        <w:pStyle w:val="Heading3"/>
+        <w:pStyle w:val="3"/>
         <w:numPr>
           <w:ilvl w:val="0"/>
           <w:numId w:val="0"/>
@@ -9273,7 +9281,7 @@
     </w:p>
     <w:p>
       <w:pPr>
-        <w:pStyle w:val="Heading3"/>
+        <w:pStyle w:val="3"/>
         <w:jc w:val="both"/>
         <w:rPr>
           <w:i w:val="0"/>
@@ -9301,7 +9309,7 @@
     </w:p>
     <w:p>
       <w:pPr>
-        <w:pStyle w:val="Heading3"/>
+        <w:pStyle w:val="3"/>
         <w:jc w:val="both"/>
         <w:rPr>
           <w:i w:val="0"/>
@@ -9329,7 +9337,7 @@
     </w:p>
     <w:p>
       <w:pPr>
-        <w:pStyle w:val="Heading3"/>
+        <w:pStyle w:val="3"/>
         <w:jc w:val="both"/>
         <w:rPr>
           <w:rFonts w:cs="Arial"/>
@@ -9371,7 +9379,7 @@
     </w:p>
     <w:p>
       <w:pPr>
-        <w:pStyle w:val="Heading3"/>
+        <w:pStyle w:val="3"/>
         <w:numPr>
           <w:ilvl w:val="0"/>
           <w:numId w:val="0"/>
@@ -9424,7 +9432,7 @@
     </w:p>
     <w:p>
       <w:pPr>
-        <w:pStyle w:val="Heading2"/>
+        <w:pStyle w:val="2"/>
         <w:jc w:val="both"/>
         <w:rPr>
           <w:lang w:val="bg-BG"/>
@@ -9441,7 +9449,7 @@
     </w:p>
     <w:p>
       <w:pPr>
-        <w:pStyle w:val="Heading3"/>
+        <w:pStyle w:val="3"/>
         <w:jc w:val="both"/>
         <w:rPr>
           <w:i w:val="0"/>
@@ -9476,7 +9484,7 @@
     </w:p>
     <w:p>
       <w:pPr>
-        <w:pStyle w:val="Heading3"/>
+        <w:pStyle w:val="3"/>
         <w:numPr>
           <w:ilvl w:val="0"/>
           <w:numId w:val="0"/>
@@ -9511,7 +9519,7 @@
     </w:p>
     <w:p>
       <w:pPr>
-        <w:pStyle w:val="Heading3"/>
+        <w:pStyle w:val="3"/>
         <w:jc w:val="both"/>
         <w:rPr>
           <w:i w:val="0"/>
@@ -9538,7 +9546,7 @@
     </w:p>
     <w:p>
       <w:pPr>
-        <w:pStyle w:val="Heading3"/>
+        <w:pStyle w:val="3"/>
         <w:numPr>
           <w:ilvl w:val="0"/>
           <w:numId w:val="0"/>
@@ -9637,7 +9645,7 @@
     </w:p>
     <w:p>
       <w:pPr>
-        <w:pStyle w:val="Heading3"/>
+        <w:pStyle w:val="3"/>
         <w:jc w:val="both"/>
         <w:rPr>
           <w:i w:val="0"/>
@@ -9665,7 +9673,7 @@
     </w:p>
     <w:p>
       <w:pPr>
-        <w:pStyle w:val="Heading3"/>
+        <w:pStyle w:val="3"/>
         <w:jc w:val="both"/>
         <w:rPr>
           <w:i w:val="0"/>
@@ -9685,7 +9693,7 @@
     </w:p>
     <w:p>
       <w:pPr>
-        <w:pStyle w:val="Heading3"/>
+        <w:pStyle w:val="3"/>
         <w:numPr>
           <w:ilvl w:val="0"/>
           <w:numId w:val="0"/>
@@ -9720,7 +9728,7 @@
     </w:p>
     <w:p>
       <w:pPr>
-        <w:pStyle w:val="Heading3"/>
+        <w:pStyle w:val="3"/>
         <w:jc w:val="both"/>
         <w:rPr>
           <w:i w:val="0"/>
@@ -9740,7 +9748,7 @@
     </w:p>
     <w:p>
       <w:pPr>
-        <w:pStyle w:val="Heading3"/>
+        <w:pStyle w:val="3"/>
         <w:numPr>
           <w:ilvl w:val="0"/>
           <w:numId w:val="0"/>
@@ -9775,7 +9783,7 @@
     </w:p>
     <w:p>
       <w:pPr>
-        <w:pStyle w:val="Heading3"/>
+        <w:pStyle w:val="3"/>
         <w:jc w:val="both"/>
         <w:rPr>
           <w:i w:val="0"/>
@@ -9802,7 +9810,7 @@
     </w:p>
     <w:p>
       <w:pPr>
-        <w:pStyle w:val="Heading3"/>
+        <w:pStyle w:val="3"/>
         <w:numPr>
           <w:ilvl w:val="0"/>
           <w:numId w:val="0"/>
@@ -9845,7 +9853,7 @@
     </w:p>
     <w:p>
       <w:pPr>
-        <w:pStyle w:val="Heading3"/>
+        <w:pStyle w:val="3"/>
         <w:jc w:val="both"/>
         <w:rPr>
           <w:i w:val="0"/>
@@ -9864,7 +9872,7 @@
     </w:p>
     <w:p>
       <w:pPr>
-        <w:pStyle w:val="Heading3"/>
+        <w:pStyle w:val="3"/>
         <w:numPr>
           <w:ilvl w:val="0"/>
           <w:numId w:val="0"/>
@@ -9899,7 +9907,7 @@
     </w:p>
     <w:p>
       <w:pPr>
-        <w:pStyle w:val="Heading2"/>
+        <w:pStyle w:val="2"/>
         <w:rPr>
           <w:lang w:val="bg-BG"/>
         </w:rPr>
@@ -9915,7 +9923,7 @@
     </w:p>
     <w:p>
       <w:pPr>
-        <w:pStyle w:val="Heading3"/>
+        <w:pStyle w:val="3"/>
         <w:jc w:val="both"/>
         <w:rPr>
           <w:i w:val="0"/>
@@ -9934,7 +9942,7 @@
     </w:p>
     <w:p>
       <w:pPr>
-        <w:pStyle w:val="Heading3"/>
+        <w:pStyle w:val="3"/>
         <w:numPr>
           <w:ilvl w:val="0"/>
           <w:numId w:val="0"/>
@@ -9976,7 +9984,7 @@
     </w:p>
     <w:p>
       <w:pPr>
-        <w:pStyle w:val="Heading3"/>
+        <w:pStyle w:val="3"/>
         <w:jc w:val="both"/>
         <w:rPr>
           <w:i w:val="0"/>
@@ -9995,7 +10003,7 @@
     </w:p>
     <w:p>
       <w:pPr>
-        <w:pStyle w:val="Heading3"/>
+        <w:pStyle w:val="3"/>
         <w:numPr>
           <w:ilvl w:val="0"/>
           <w:numId w:val="0"/>
@@ -10038,7 +10046,7 @@
     </w:p>
     <w:p>
       <w:pPr>
-        <w:pStyle w:val="Heading3"/>
+        <w:pStyle w:val="3"/>
         <w:jc w:val="both"/>
         <w:rPr>
           <w:i w:val="0"/>
@@ -10057,7 +10065,7 @@
     </w:p>
     <w:p>
       <w:pPr>
-        <w:pStyle w:val="Heading3"/>
+        <w:pStyle w:val="3"/>
         <w:numPr>
           <w:ilvl w:val="0"/>
           <w:numId w:val="0"/>
@@ -10091,7 +10099,7 @@
     </w:p>
     <w:p>
       <w:pPr>
-        <w:pStyle w:val="Heading3"/>
+        <w:pStyle w:val="3"/>
         <w:jc w:val="both"/>
         <w:rPr>
           <w:i w:val="0"/>
@@ -10110,7 +10118,7 @@
     </w:p>
     <w:p>
       <w:pPr>
-        <w:pStyle w:val="Heading3"/>
+        <w:pStyle w:val="3"/>
         <w:numPr>
           <w:ilvl w:val="0"/>
           <w:numId w:val="0"/>
@@ -10144,7 +10152,7 @@
     </w:p>
     <w:p>
       <w:pPr>
-        <w:pStyle w:val="Heading3"/>
+        <w:pStyle w:val="3"/>
         <w:jc w:val="both"/>
         <w:rPr>
           <w:lang w:val="bg-BG"/>
@@ -10169,7 +10177,7 @@
     </w:p>
     <w:p>
       <w:pPr>
-        <w:pStyle w:val="Heading3"/>
+        <w:pStyle w:val="3"/>
         <w:numPr>
           <w:ilvl w:val="0"/>
           <w:numId w:val="0"/>
@@ -10211,7 +10219,7 @@
     </w:p>
     <w:p>
       <w:pPr>
-        <w:pStyle w:val="Heading3"/>
+        <w:pStyle w:val="3"/>
         <w:jc w:val="both"/>
         <w:rPr>
           <w:i w:val="0"/>
@@ -10237,7 +10245,7 @@
     </w:p>
     <w:p>
       <w:pPr>
-        <w:pStyle w:val="Heading3"/>
+        <w:pStyle w:val="3"/>
         <w:numPr>
           <w:ilvl w:val="0"/>
           <w:numId w:val="0"/>
@@ -10271,7 +10279,7 @@
     </w:p>
     <w:p>
       <w:pPr>
-        <w:pStyle w:val="Heading2"/>
+        <w:pStyle w:val="2"/>
         <w:rPr>
           <w:lang w:val="bg-BG"/>
         </w:rPr>
@@ -10287,7 +10295,7 @@
     </w:p>
     <w:p>
       <w:pPr>
-        <w:pStyle w:val="Heading3"/>
+        <w:pStyle w:val="3"/>
         <w:jc w:val="both"/>
         <w:rPr>
           <w:i w:val="0"/>
@@ -10321,7 +10329,7 @@
     </w:p>
     <w:p>
       <w:pPr>
-        <w:pStyle w:val="Heading3"/>
+        <w:pStyle w:val="3"/>
         <w:numPr>
           <w:ilvl w:val="0"/>
           <w:numId w:val="0"/>
@@ -10355,7 +10363,7 @@
     </w:p>
     <w:p>
       <w:pPr>
-        <w:pStyle w:val="Heading3"/>
+        <w:pStyle w:val="3"/>
         <w:jc w:val="both"/>
         <w:rPr>
           <w:i w:val="0"/>
@@ -10381,7 +10389,7 @@
     </w:p>
     <w:p>
       <w:pPr>
-        <w:pStyle w:val="Heading3"/>
+        <w:pStyle w:val="3"/>
         <w:numPr>
           <w:ilvl w:val="0"/>
           <w:numId w:val="0"/>
@@ -10415,7 +10423,7 @@
     </w:p>
     <w:p>
       <w:pPr>
-        <w:pStyle w:val="Heading3"/>
+        <w:pStyle w:val="3"/>
         <w:jc w:val="both"/>
         <w:rPr>
           <w:i w:val="0"/>
@@ -10448,7 +10456,7 @@
     </w:p>
     <w:p>
       <w:pPr>
-        <w:pStyle w:val="Heading3"/>
+        <w:pStyle w:val="3"/>
         <w:numPr>
           <w:ilvl w:val="0"/>
           <w:numId w:val="0"/>
@@ -10493,7 +10501,7 @@
     </w:p>
     <w:p>
       <w:pPr>
-        <w:pStyle w:val="Heading2"/>
+        <w:pStyle w:val="2"/>
         <w:rPr>
           <w:lang w:val="bg-BG"/>
         </w:rPr>
@@ -10509,7 +10517,7 @@
     </w:p>
     <w:p>
       <w:pPr>
-        <w:pStyle w:val="Heading3"/>
+        <w:pStyle w:val="3"/>
         <w:jc w:val="both"/>
         <w:rPr>
           <w:lang w:val="bg-BG"/>
@@ -10534,7 +10542,7 @@
     </w:p>
     <w:p>
       <w:pPr>
-        <w:pStyle w:val="Heading3"/>
+        <w:pStyle w:val="3"/>
         <w:numPr>
           <w:ilvl w:val="0"/>
           <w:numId w:val="0"/>
@@ -10568,7 +10576,7 @@
     </w:p>
     <w:p>
       <w:pPr>
-        <w:pStyle w:val="Heading3"/>
+        <w:pStyle w:val="3"/>
         <w:jc w:val="both"/>
         <w:rPr>
           <w:i w:val="0"/>
@@ -10587,7 +10595,7 @@
     </w:p>
     <w:p>
       <w:pPr>
-        <w:pStyle w:val="Heading3"/>
+        <w:pStyle w:val="3"/>
         <w:numPr>
           <w:ilvl w:val="0"/>
           <w:numId w:val="0"/>
@@ -10621,7 +10629,7 @@
     </w:p>
     <w:p>
       <w:pPr>
-        <w:pStyle w:val="Heading3"/>
+        <w:pStyle w:val="3"/>
         <w:jc w:val="both"/>
         <w:rPr>
           <w:lang w:val="bg-BG"/>
@@ -10639,7 +10647,7 @@
     </w:p>
     <w:p>
       <w:pPr>
-        <w:pStyle w:val="Heading3"/>
+        <w:pStyle w:val="3"/>
         <w:numPr>
           <w:ilvl w:val="0"/>
           <w:numId w:val="0"/>
@@ -10673,7 +10681,7 @@
     </w:p>
     <w:p>
       <w:pPr>
-        <w:pStyle w:val="Heading3"/>
+        <w:pStyle w:val="3"/>
         <w:jc w:val="both"/>
         <w:rPr>
           <w:i w:val="0"/>
@@ -10692,7 +10700,7 @@
     </w:p>
     <w:p>
       <w:pPr>
-        <w:pStyle w:val="Heading3"/>
+        <w:pStyle w:val="3"/>
         <w:numPr>
           <w:ilvl w:val="0"/>
           <w:numId w:val="0"/>
@@ -10726,7 +10734,7 @@
     </w:p>
     <w:p>
       <w:pPr>
-        <w:pStyle w:val="Heading3"/>
+        <w:pStyle w:val="3"/>
         <w:jc w:val="both"/>
         <w:rPr>
           <w:i w:val="0"/>
@@ -10764,7 +10772,7 @@
     </w:p>
     <w:p>
       <w:pPr>
-        <w:pStyle w:val="Heading1"/>
+        <w:pStyle w:val="1"/>
         <w:rPr>
           <w:lang w:val="bg-BG"/>
         </w:rPr>
@@ -10781,7 +10789,7 @@
     </w:p>
     <w:p>
       <w:pPr>
-        <w:pStyle w:val="Heading2"/>
+        <w:pStyle w:val="2"/>
         <w:rPr>
           <w:lang w:val="bg-BG"/>
         </w:rPr>
@@ -10797,7 +10805,7 @@
     </w:p>
     <w:p>
       <w:pPr>
-        <w:pStyle w:val="Heading3"/>
+        <w:pStyle w:val="3"/>
         <w:rPr>
           <w:lang w:val="bg-BG"/>
         </w:rPr>
@@ -10833,7 +10841,7 @@
     </w:p>
     <w:p>
       <w:pPr>
-        <w:pStyle w:val="Heading3"/>
+        <w:pStyle w:val="3"/>
         <w:rPr>
           <w:lang w:val="bg-BG"/>
         </w:rPr>
@@ -10877,7 +10885,7 @@
     </w:p>
     <w:p>
       <w:pPr>
-        <w:pStyle w:val="Heading3"/>
+        <w:pStyle w:val="3"/>
         <w:rPr>
           <w:lang w:val="bg-BG"/>
         </w:rPr>
@@ -10907,7 +10915,7 @@
     </w:p>
     <w:p>
       <w:pPr>
-        <w:pStyle w:val="Heading3"/>
+        <w:pStyle w:val="3"/>
         <w:rPr>
           <w:lang w:val="bg-BG"/>
         </w:rPr>
@@ -10937,7 +10945,7 @@
     </w:p>
     <w:p>
       <w:pPr>
-        <w:pStyle w:val="Heading3"/>
+        <w:pStyle w:val="3"/>
         <w:rPr>
           <w:lang w:val="bg-BG"/>
         </w:rPr>
@@ -10995,7 +11003,7 @@
     </w:p>
     <w:p>
       <w:pPr>
-        <w:pStyle w:val="Heading3"/>
+        <w:pStyle w:val="3"/>
         <w:rPr>
           <w:lang w:val="bg-BG"/>
         </w:rPr>
@@ -11058,7 +11066,7 @@
     </w:p>
     <w:p>
       <w:pPr>
-        <w:pStyle w:val="Heading2"/>
+        <w:pStyle w:val="2"/>
         <w:rPr>
           <w:lang w:val="bg-BG"/>
         </w:rPr>
@@ -11074,7 +11082,7 @@
     </w:p>
     <w:p>
       <w:pPr>
-        <w:pStyle w:val="Heading3"/>
+        <w:pStyle w:val="3"/>
         <w:rPr>
           <w:lang w:val="bg-BG"/>
         </w:rPr>
@@ -11104,7 +11112,7 @@
     </w:p>
     <w:p>
       <w:pPr>
-        <w:pStyle w:val="ListParagraph"/>
+        <w:pStyle w:val="af4"/>
         <w:numPr>
           <w:ilvl w:val="0"/>
           <w:numId w:val="30"/>
@@ -11129,7 +11137,7 @@
     </w:p>
     <w:p>
       <w:pPr>
-        <w:pStyle w:val="ListParagraph"/>
+        <w:pStyle w:val="af4"/>
         <w:numPr>
           <w:ilvl w:val="0"/>
           <w:numId w:val="30"/>
@@ -11161,7 +11169,7 @@
     </w:p>
     <w:p>
       <w:pPr>
-        <w:pStyle w:val="ListParagraph"/>
+        <w:pStyle w:val="af4"/>
         <w:numPr>
           <w:ilvl w:val="0"/>
           <w:numId w:val="30"/>
@@ -11185,7 +11193,7 @@
     </w:p>
     <w:p>
       <w:pPr>
-        <w:pStyle w:val="ListParagraph"/>
+        <w:pStyle w:val="af4"/>
         <w:numPr>
           <w:ilvl w:val="0"/>
           <w:numId w:val="30"/>
@@ -11209,7 +11217,7 @@
     </w:p>
     <w:p>
       <w:pPr>
-        <w:pStyle w:val="ListParagraph"/>
+        <w:pStyle w:val="af4"/>
         <w:numPr>
           <w:ilvl w:val="0"/>
           <w:numId w:val="30"/>
@@ -11254,7 +11262,7 @@
     </w:p>
     <w:p>
       <w:pPr>
-        <w:pStyle w:val="Heading3"/>
+        <w:pStyle w:val="3"/>
         <w:rPr>
           <w:lang w:val="bg-BG"/>
         </w:rPr>
@@ -11296,7 +11304,7 @@
     </w:p>
     <w:p>
       <w:pPr>
-        <w:pStyle w:val="Heading2"/>
+        <w:pStyle w:val="2"/>
         <w:rPr>
           <w:lang w:val="bg-BG"/>
         </w:rPr>
@@ -11312,7 +11320,7 @@
     </w:p>
     <w:p>
       <w:pPr>
-        <w:pStyle w:val="Heading3"/>
+        <w:pStyle w:val="3"/>
         <w:rPr>
           <w:lang w:val="bg-BG"/>
         </w:rPr>
@@ -11369,7 +11377,7 @@
     </w:p>
     <w:p>
       <w:pPr>
-        <w:pStyle w:val="Heading3"/>
+        <w:pStyle w:val="3"/>
         <w:rPr>
           <w:lang w:val="bg-BG"/>
         </w:rPr>
@@ -11444,7 +11452,7 @@
     </w:p>
     <w:p>
       <w:pPr>
-        <w:pStyle w:val="Heading3"/>
+        <w:pStyle w:val="3"/>
         <w:rPr>
           <w:lang w:val="bg-BG"/>
         </w:rPr>
@@ -11490,7 +11498,7 @@
     </w:p>
     <w:p>
       <w:pPr>
-        <w:pStyle w:val="Heading3"/>
+        <w:pStyle w:val="3"/>
         <w:rPr>
           <w:lang w:val="bg-BG"/>
         </w:rPr>
@@ -11542,7 +11550,7 @@
     </w:p>
     <w:p>
       <w:pPr>
-        <w:pStyle w:val="Heading2"/>
+        <w:pStyle w:val="2"/>
         <w:rPr>
           <w:lang w:val="bg-BG"/>
         </w:rPr>
@@ -11572,7 +11580,7 @@
     </w:p>
     <w:p>
       <w:pPr>
-        <w:pStyle w:val="Heading2"/>
+        <w:pStyle w:val="2"/>
         <w:rPr>
           <w:lang w:val="bg-BG"/>
         </w:rPr>
@@ -11656,34 +11664,34 @@
 <w:ftr xmlns:wpc="http://schemas.microsoft.com/office/word/2010/wordprocessingCanvas" xmlns:mc="http://schemas.openxmlformats.org/markup-compatibility/2006" xmlns:o="urn:schemas-microsoft-com:office:office" xmlns:r="http://schemas.openxmlformats.org/officeDocument/2006/relationships" xmlns:m="http://schemas.openxmlformats.org/officeDocument/2006/math" xmlns:v="urn:schemas-microsoft-com:vml" xmlns:wp14="http://schemas.microsoft.com/office/word/2010/wordprocessingDrawing" xmlns:wp="http://schemas.openxmlformats.org/drawingml/2006/wordprocessingDrawing" xmlns:w10="urn:schemas-microsoft-com:office:word" xmlns:w="http://schemas.openxmlformats.org/wordprocessingml/2006/main" xmlns:w14="http://schemas.microsoft.com/office/word/2010/wordml" xmlns:wpg="http://schemas.microsoft.com/office/word/2010/wordprocessingGroup" xmlns:wpi="http://schemas.microsoft.com/office/word/2010/wordprocessingInk" xmlns:wne="http://schemas.microsoft.com/office/word/2006/wordml" xmlns:wps="http://schemas.microsoft.com/office/word/2010/wordprocessingShape" mc:Ignorable="w14 wp14">
   <w:p>
     <w:pPr>
-      <w:pStyle w:val="Footer"/>
+      <w:pStyle w:val="a7"/>
       <w:framePr w:wrap="around" w:vAnchor="text" w:hAnchor="margin" w:xAlign="right" w:y="1"/>
       <w:rPr>
-        <w:rStyle w:val="PageNumber"/>
+        <w:rStyle w:val="a8"/>
       </w:rPr>
     </w:pPr>
     <w:r>
       <w:rPr>
-        <w:rStyle w:val="PageNumber"/>
+        <w:rStyle w:val="a8"/>
       </w:rPr>
       <w:fldChar w:fldCharType="begin"/>
     </w:r>
     <w:r>
       <w:rPr>
-        <w:rStyle w:val="PageNumber"/>
+        <w:rStyle w:val="a8"/>
       </w:rPr>
       <w:instrText xml:space="preserve">PAGE  </w:instrText>
     </w:r>
     <w:r>
       <w:rPr>
-        <w:rStyle w:val="PageNumber"/>
+        <w:rStyle w:val="a8"/>
       </w:rPr>
       <w:fldChar w:fldCharType="end"/>
     </w:r>
   </w:p>
   <w:p>
     <w:pPr>
-      <w:pStyle w:val="Footer"/>
+      <w:pStyle w:val="a7"/>
       <w:ind w:right="360"/>
     </w:pPr>
   </w:p>
@@ -11779,7 +11787,7 @@
             <w:rPr>
               <w:noProof/>
             </w:rPr>
-            <w:t>2015</w:t>
+            <w:t>2016</w:t>
           </w:r>
           <w:r>
             <w:fldChar w:fldCharType="end"/>
@@ -11811,83 +11819,83 @@
           </w:r>
           <w:r>
             <w:rPr>
-              <w:rStyle w:val="PageNumber"/>
+              <w:rStyle w:val="a8"/>
             </w:rPr>
             <w:fldChar w:fldCharType="begin"/>
           </w:r>
           <w:r>
             <w:rPr>
-              <w:rStyle w:val="PageNumber"/>
+              <w:rStyle w:val="a8"/>
             </w:rPr>
             <w:instrText xml:space="preserve"> PAGE </w:instrText>
           </w:r>
           <w:r>
             <w:rPr>
-              <w:rStyle w:val="PageNumber"/>
+              <w:rStyle w:val="a8"/>
             </w:rPr>
             <w:fldChar w:fldCharType="separate"/>
           </w:r>
           <w:r>
             <w:rPr>
-              <w:rStyle w:val="PageNumber"/>
+              <w:rStyle w:val="a8"/>
               <w:noProof/>
             </w:rPr>
             <w:t>6</w:t>
           </w:r>
           <w:r>
             <w:rPr>
-              <w:rStyle w:val="PageNumber"/>
+              <w:rStyle w:val="a8"/>
             </w:rPr>
             <w:fldChar w:fldCharType="end"/>
           </w:r>
           <w:r>
             <w:rPr>
-              <w:rStyle w:val="PageNumber"/>
+              <w:rStyle w:val="a8"/>
             </w:rPr>
             <w:t xml:space="preserve"> </w:t>
           </w:r>
           <w:proofErr w:type="spellStart"/>
           <w:r>
             <w:rPr>
-              <w:rStyle w:val="PageNumber"/>
+              <w:rStyle w:val="a8"/>
             </w:rPr>
             <w:t>от</w:t>
           </w:r>
           <w:proofErr w:type="spellEnd"/>
           <w:r>
             <w:rPr>
-              <w:rStyle w:val="PageNumber"/>
+              <w:rStyle w:val="a8"/>
             </w:rPr>
             <w:t xml:space="preserve"> </w:t>
           </w:r>
           <w:r>
             <w:rPr>
-              <w:rStyle w:val="PageNumber"/>
+              <w:rStyle w:val="a8"/>
             </w:rPr>
             <w:fldChar w:fldCharType="begin"/>
           </w:r>
           <w:r>
             <w:rPr>
-              <w:rStyle w:val="PageNumber"/>
+              <w:rStyle w:val="a8"/>
             </w:rPr>
             <w:instrText xml:space="preserve"> NUMPAGES  \* MERGEFORMAT </w:instrText>
           </w:r>
           <w:r>
             <w:rPr>
-              <w:rStyle w:val="PageNumber"/>
+              <w:rStyle w:val="a8"/>
             </w:rPr>
             <w:fldChar w:fldCharType="separate"/>
           </w:r>
           <w:r>
             <w:rPr>
-              <w:rStyle w:val="PageNumber"/>
+              <w:rStyle w:val="a8"/>
               <w:noProof/>
             </w:rPr>
             <w:t>13</w:t>
           </w:r>
           <w:r>
             <w:rPr>
-              <w:rStyle w:val="PageNumber"/>
+              <w:rStyle w:val="a8"/>
             </w:rPr>
             <w:fldChar w:fldCharType="end"/>
           </w:r>
@@ -11897,7 +11905,7 @@
   </w:tbl>
   <w:p>
     <w:pPr>
-      <w:pStyle w:val="Footer"/>
+      <w:pStyle w:val="a7"/>
     </w:pPr>
   </w:p>
 </w:ftr>
@@ -11907,7 +11915,7 @@
 <w:ftr xmlns:wpc="http://schemas.microsoft.com/office/word/2010/wordprocessingCanvas" xmlns:mc="http://schemas.openxmlformats.org/markup-compatibility/2006" xmlns:o="urn:schemas-microsoft-com:office:office" xmlns:r="http://schemas.openxmlformats.org/officeDocument/2006/relationships" xmlns:m="http://schemas.openxmlformats.org/officeDocument/2006/math" xmlns:v="urn:schemas-microsoft-com:vml" xmlns:wp14="http://schemas.microsoft.com/office/word/2010/wordprocessingDrawing" xmlns:wp="http://schemas.openxmlformats.org/drawingml/2006/wordprocessingDrawing" xmlns:w10="urn:schemas-microsoft-com:office:word" xmlns:w="http://schemas.openxmlformats.org/wordprocessingml/2006/main" xmlns:w14="http://schemas.microsoft.com/office/word/2010/wordml" xmlns:wpg="http://schemas.microsoft.com/office/word/2010/wordprocessingGroup" xmlns:wpi="http://schemas.microsoft.com/office/word/2010/wordprocessingInk" xmlns:wne="http://schemas.microsoft.com/office/word/2006/wordml" xmlns:wps="http://schemas.microsoft.com/office/word/2010/wordprocessingShape" mc:Ignorable="w14 wp14">
   <w:p>
     <w:pPr>
-      <w:pStyle w:val="Footer"/>
+      <w:pStyle w:val="a7"/>
     </w:pPr>
   </w:p>
 </w:ftr>
@@ -11993,7 +12001,7 @@
   </w:p>
   <w:p>
     <w:pPr>
-      <w:pStyle w:val="Header"/>
+      <w:pStyle w:val="a6"/>
     </w:pPr>
   </w:p>
 </w:hdr>
@@ -12104,7 +12112,7 @@
   </w:tbl>
   <w:p>
     <w:pPr>
-      <w:pStyle w:val="Header"/>
+      <w:pStyle w:val="a6"/>
     </w:pPr>
   </w:p>
 </w:hdr>
@@ -12114,7 +12122,7 @@
 <w:hdr xmlns:wpc="http://schemas.microsoft.com/office/word/2010/wordprocessingCanvas" xmlns:mc="http://schemas.openxmlformats.org/markup-compatibility/2006" xmlns:o="urn:schemas-microsoft-com:office:office" xmlns:r="http://schemas.openxmlformats.org/officeDocument/2006/relationships" xmlns:m="http://schemas.openxmlformats.org/officeDocument/2006/math" xmlns:v="urn:schemas-microsoft-com:vml" xmlns:wp14="http://schemas.microsoft.com/office/word/2010/wordprocessingDrawing" xmlns:wp="http://schemas.openxmlformats.org/drawingml/2006/wordprocessingDrawing" xmlns:w10="urn:schemas-microsoft-com:office:word" xmlns:w="http://schemas.openxmlformats.org/wordprocessingml/2006/main" xmlns:w14="http://schemas.microsoft.com/office/word/2010/wordml" xmlns:wpg="http://schemas.microsoft.com/office/word/2010/wordprocessingGroup" xmlns:wpi="http://schemas.microsoft.com/office/word/2010/wordprocessingInk" xmlns:wne="http://schemas.microsoft.com/office/word/2006/wordml" xmlns:wps="http://schemas.microsoft.com/office/word/2010/wordprocessingShape" mc:Ignorable="w14 wp14">
   <w:p>
     <w:pPr>
-      <w:pStyle w:val="Header"/>
+      <w:pStyle w:val="a6"/>
     </w:pPr>
   </w:p>
 </w:hdr>
@@ -12129,7 +12137,7 @@
     <w:lvl w:ilvl="0">
       <w:start w:val="1"/>
       <w:numFmt w:val="decimal"/>
-      <w:pStyle w:val="Heading1"/>
+      <w:pStyle w:val="1"/>
       <w:lvlText w:val="%1."/>
       <w:legacy w:legacy="1" w:legacySpace="144" w:legacyIndent="0"/>
       <w:lvlJc w:val="left"/>
@@ -12137,7 +12145,7 @@
     <w:lvl w:ilvl="1">
       <w:start w:val="1"/>
       <w:numFmt w:val="decimal"/>
-      <w:pStyle w:val="Heading2"/>
+      <w:pStyle w:val="2"/>
       <w:lvlText w:val="%1.%2"/>
       <w:legacy w:legacy="1" w:legacySpace="144" w:legacyIndent="0"/>
       <w:lvlJc w:val="left"/>
@@ -12145,7 +12153,7 @@
     <w:lvl w:ilvl="2">
       <w:start w:val="1"/>
       <w:numFmt w:val="decimal"/>
-      <w:pStyle w:val="Heading3"/>
+      <w:pStyle w:val="3"/>
       <w:lvlText w:val="%1.%2.%3"/>
       <w:legacy w:legacy="1" w:legacySpace="144" w:legacyIndent="0"/>
       <w:lvlJc w:val="left"/>
@@ -12153,7 +12161,7 @@
     <w:lvl w:ilvl="3">
       <w:start w:val="1"/>
       <w:numFmt w:val="decimal"/>
-      <w:pStyle w:val="Heading4"/>
+      <w:pStyle w:val="4"/>
       <w:lvlText w:val="%1.%2.%3.%4"/>
       <w:legacy w:legacy="1" w:legacySpace="144" w:legacyIndent="0"/>
       <w:lvlJc w:val="left"/>
@@ -12161,7 +12169,7 @@
     <w:lvl w:ilvl="4">
       <w:start w:val="1"/>
       <w:numFmt w:val="decimal"/>
-      <w:pStyle w:val="Heading5"/>
+      <w:pStyle w:val="5"/>
       <w:lvlText w:val="%1.%2.%3.%4.%5"/>
       <w:legacy w:legacy="1" w:legacySpace="144" w:legacyIndent="0"/>
       <w:lvlJc w:val="left"/>
@@ -12169,7 +12177,7 @@
     <w:lvl w:ilvl="5">
       <w:start w:val="1"/>
       <w:numFmt w:val="decimal"/>
-      <w:pStyle w:val="Heading6"/>
+      <w:pStyle w:val="6"/>
       <w:lvlText w:val="%1.%2.%3.%4.%5.%6"/>
       <w:legacy w:legacy="1" w:legacySpace="144" w:legacyIndent="0"/>
       <w:lvlJc w:val="left"/>
@@ -12177,7 +12185,7 @@
     <w:lvl w:ilvl="6">
       <w:start w:val="1"/>
       <w:numFmt w:val="decimal"/>
-      <w:pStyle w:val="Heading7"/>
+      <w:pStyle w:val="7"/>
       <w:lvlText w:val="%1.%2.%3.%4.%5.%6.%7"/>
       <w:legacy w:legacy="1" w:legacySpace="144" w:legacyIndent="0"/>
       <w:lvlJc w:val="left"/>
@@ -12185,7 +12193,7 @@
     <w:lvl w:ilvl="7">
       <w:start w:val="1"/>
       <w:numFmt w:val="decimal"/>
-      <w:pStyle w:val="Heading8"/>
+      <w:pStyle w:val="8"/>
       <w:lvlText w:val="%1.%2.%3.%4.%5.%6.%7.%8"/>
       <w:legacy w:legacy="1" w:legacySpace="144" w:legacyIndent="0"/>
       <w:lvlJc w:val="left"/>
@@ -12193,7 +12201,7 @@
     <w:lvl w:ilvl="8">
       <w:start w:val="1"/>
       <w:numFmt w:val="decimal"/>
-      <w:pStyle w:val="Heading9"/>
+      <w:pStyle w:val="9"/>
       <w:lvlText w:val="%1.%2.%3.%4.%5.%6.%7.%8.%9"/>
       <w:legacy w:legacy="1" w:legacySpace="144" w:legacyIndent="0"/>
       <w:lvlJc w:val="left"/>
@@ -13052,7 +13060,7 @@
     <w:lsdException w:name="Bibliography" w:uiPriority="37"/>
     <w:lsdException w:name="TOC Heading" w:uiPriority="39" w:qFormat="1"/>
   </w:latentStyles>
-  <w:style w:type="paragraph" w:default="1" w:styleId="Normal">
+  <w:style w:type="paragraph" w:default="1" w:styleId="a">
     <w:name w:val="Normal"/>
     <w:qFormat/>
     <w:pPr>
@@ -13063,10 +13071,10 @@
       <w:lang w:val="en-US" w:eastAsia="en-US"/>
     </w:rPr>
   </w:style>
-  <w:style w:type="paragraph" w:styleId="Heading1">
+  <w:style w:type="paragraph" w:styleId="1">
     <w:name w:val="heading 1"/>
-    <w:basedOn w:val="Normal"/>
-    <w:next w:val="Normal"/>
+    <w:basedOn w:val="a"/>
+    <w:next w:val="a"/>
     <w:qFormat/>
     <w:pPr>
       <w:keepNext/>
@@ -13082,10 +13090,10 @@
       <w:sz w:val="24"/>
     </w:rPr>
   </w:style>
-  <w:style w:type="paragraph" w:styleId="Heading2">
+  <w:style w:type="paragraph" w:styleId="2">
     <w:name w:val="heading 2"/>
-    <w:basedOn w:val="Heading1"/>
-    <w:next w:val="Normal"/>
+    <w:basedOn w:val="1"/>
+    <w:next w:val="a"/>
     <w:qFormat/>
     <w:pPr>
       <w:numPr>
@@ -13097,10 +13105,10 @@
       <w:sz w:val="20"/>
     </w:rPr>
   </w:style>
-  <w:style w:type="paragraph" w:styleId="Heading3">
+  <w:style w:type="paragraph" w:styleId="3">
     <w:name w:val="heading 3"/>
-    <w:basedOn w:val="Heading1"/>
-    <w:next w:val="Normal"/>
+    <w:basedOn w:val="1"/>
+    <w:next w:val="a"/>
     <w:qFormat/>
     <w:pPr>
       <w:numPr>
@@ -13114,10 +13122,10 @@
       <w:sz w:val="20"/>
     </w:rPr>
   </w:style>
-  <w:style w:type="paragraph" w:styleId="Heading4">
+  <w:style w:type="paragraph" w:styleId="4">
     <w:name w:val="heading 4"/>
-    <w:basedOn w:val="Heading1"/>
-    <w:next w:val="Normal"/>
+    <w:basedOn w:val="1"/>
+    <w:next w:val="a"/>
     <w:qFormat/>
     <w:pPr>
       <w:numPr>
@@ -13130,10 +13138,10 @@
       <w:sz w:val="20"/>
     </w:rPr>
   </w:style>
-  <w:style w:type="paragraph" w:styleId="Heading5">
+  <w:style w:type="paragraph" w:styleId="5">
     <w:name w:val="heading 5"/>
-    <w:basedOn w:val="Normal"/>
-    <w:next w:val="Normal"/>
+    <w:basedOn w:val="a"/>
+    <w:next w:val="a"/>
     <w:qFormat/>
     <w:pPr>
       <w:numPr>
@@ -13147,10 +13155,10 @@
       <w:sz w:val="22"/>
     </w:rPr>
   </w:style>
-  <w:style w:type="paragraph" w:styleId="Heading6">
+  <w:style w:type="paragraph" w:styleId="6">
     <w:name w:val="heading 6"/>
-    <w:basedOn w:val="Normal"/>
-    <w:next w:val="Normal"/>
+    <w:basedOn w:val="a"/>
+    <w:next w:val="a"/>
     <w:qFormat/>
     <w:pPr>
       <w:numPr>
@@ -13165,10 +13173,10 @@
       <w:sz w:val="22"/>
     </w:rPr>
   </w:style>
-  <w:style w:type="paragraph" w:styleId="Heading7">
+  <w:style w:type="paragraph" w:styleId="7">
     <w:name w:val="heading 7"/>
-    <w:basedOn w:val="Normal"/>
-    <w:next w:val="Normal"/>
+    <w:basedOn w:val="a"/>
+    <w:next w:val="a"/>
     <w:qFormat/>
     <w:pPr>
       <w:numPr>
@@ -13179,10 +13187,10 @@
       <w:outlineLvl w:val="6"/>
     </w:pPr>
   </w:style>
-  <w:style w:type="paragraph" w:styleId="Heading8">
+  <w:style w:type="paragraph" w:styleId="8">
     <w:name w:val="heading 8"/>
-    <w:basedOn w:val="Normal"/>
-    <w:next w:val="Normal"/>
+    <w:basedOn w:val="a"/>
+    <w:next w:val="a"/>
     <w:qFormat/>
     <w:pPr>
       <w:numPr>
@@ -13196,10 +13204,10 @@
       <w:i/>
     </w:rPr>
   </w:style>
-  <w:style w:type="paragraph" w:styleId="Heading9">
+  <w:style w:type="paragraph" w:styleId="9">
     <w:name w:val="heading 9"/>
-    <w:basedOn w:val="Normal"/>
-    <w:next w:val="Normal"/>
+    <w:basedOn w:val="a"/>
+    <w:next w:val="a"/>
     <w:qFormat/>
     <w:pPr>
       <w:numPr>
@@ -13215,13 +13223,13 @@
       <w:sz w:val="18"/>
     </w:rPr>
   </w:style>
-  <w:style w:type="character" w:default="1" w:styleId="DefaultParagraphFont">
+  <w:style w:type="character" w:default="1" w:styleId="a0">
     <w:name w:val="Default Paragraph Font"/>
     <w:uiPriority w:val="1"/>
     <w:semiHidden/>
     <w:unhideWhenUsed/>
   </w:style>
-  <w:style w:type="table" w:default="1" w:styleId="TableNormal">
+  <w:style w:type="table" w:default="1" w:styleId="a1">
     <w:name w:val="Normal Table"/>
     <w:uiPriority w:val="99"/>
     <w:semiHidden/>
@@ -13236,7 +13244,7 @@
       </w:tblCellMar>
     </w:tblPr>
   </w:style>
-  <w:style w:type="numbering" w:default="1" w:styleId="NoList">
+  <w:style w:type="numbering" w:default="1" w:styleId="a2">
     <w:name w:val="No List"/>
     <w:uiPriority w:val="99"/>
     <w:semiHidden/>
@@ -13244,7 +13252,7 @@
   </w:style>
   <w:style w:type="paragraph" w:customStyle="1" w:styleId="Paragraph2">
     <w:name w:val="Paragraph2"/>
-    <w:basedOn w:val="Normal"/>
+    <w:basedOn w:val="a"/>
     <w:pPr>
       <w:spacing w:before="80"/>
       <w:ind w:left="720"/>
@@ -13255,10 +13263,10 @@
       <w:lang w:val="en-AU"/>
     </w:rPr>
   </w:style>
-  <w:style w:type="paragraph" w:styleId="Title">
+  <w:style w:type="paragraph" w:styleId="a3">
     <w:name w:val="Title"/>
-    <w:basedOn w:val="Normal"/>
-    <w:next w:val="Normal"/>
+    <w:basedOn w:val="a"/>
+    <w:next w:val="a"/>
     <w:qFormat/>
     <w:pPr>
       <w:spacing w:line="240" w:lineRule="auto"/>
@@ -13270,9 +13278,9 @@
       <w:sz w:val="36"/>
     </w:rPr>
   </w:style>
-  <w:style w:type="paragraph" w:styleId="Subtitle">
+  <w:style w:type="paragraph" w:styleId="a4">
     <w:name w:val="Subtitle"/>
-    <w:basedOn w:val="Normal"/>
+    <w:basedOn w:val="a"/>
     <w:qFormat/>
     <w:pPr>
       <w:spacing w:after="60"/>
@@ -13285,17 +13293,17 @@
       <w:lang w:val="en-AU"/>
     </w:rPr>
   </w:style>
-  <w:style w:type="paragraph" w:styleId="NormalIndent">
+  <w:style w:type="paragraph" w:styleId="a5">
     <w:name w:val="Normal Indent"/>
-    <w:basedOn w:val="Normal"/>
+    <w:basedOn w:val="a"/>
     <w:pPr>
       <w:ind w:left="900" w:hanging="900"/>
     </w:pPr>
   </w:style>
-  <w:style w:type="paragraph" w:styleId="TOC1">
+  <w:style w:type="paragraph" w:styleId="10">
     <w:name w:val="toc 1"/>
-    <w:basedOn w:val="Normal"/>
-    <w:next w:val="Normal"/>
+    <w:basedOn w:val="a"/>
+    <w:next w:val="a"/>
     <w:uiPriority w:val="39"/>
     <w:pPr>
       <w:tabs>
@@ -13305,10 +13313,10 @@
       <w:ind w:right="720"/>
     </w:pPr>
   </w:style>
-  <w:style w:type="paragraph" w:styleId="TOC2">
+  <w:style w:type="paragraph" w:styleId="20">
     <w:name w:val="toc 2"/>
-    <w:basedOn w:val="Normal"/>
-    <w:next w:val="Normal"/>
+    <w:basedOn w:val="a"/>
+    <w:next w:val="a"/>
     <w:uiPriority w:val="39"/>
     <w:pPr>
       <w:tabs>
@@ -13317,10 +13325,10 @@
       <w:ind w:left="432" w:right="720"/>
     </w:pPr>
   </w:style>
-  <w:style w:type="paragraph" w:styleId="TOC3">
+  <w:style w:type="paragraph" w:styleId="30">
     <w:name w:val="toc 3"/>
-    <w:basedOn w:val="Normal"/>
-    <w:next w:val="Normal"/>
+    <w:basedOn w:val="a"/>
+    <w:next w:val="a"/>
     <w:uiPriority w:val="39"/>
     <w:pPr>
       <w:tabs>
@@ -13333,9 +13341,9 @@
       <w:noProof/>
     </w:rPr>
   </w:style>
-  <w:style w:type="paragraph" w:styleId="Header">
+  <w:style w:type="paragraph" w:styleId="a6">
     <w:name w:val="header"/>
-    <w:basedOn w:val="Normal"/>
+    <w:basedOn w:val="a"/>
     <w:pPr>
       <w:tabs>
         <w:tab w:val="center" w:pos="4320"/>
@@ -13343,9 +13351,9 @@
       </w:tabs>
     </w:pPr>
   </w:style>
-  <w:style w:type="paragraph" w:styleId="Footer">
+  <w:style w:type="paragraph" w:styleId="a7">
     <w:name w:val="footer"/>
-    <w:basedOn w:val="Normal"/>
+    <w:basedOn w:val="a"/>
     <w:pPr>
       <w:tabs>
         <w:tab w:val="center" w:pos="4320"/>
@@ -13353,20 +13361,20 @@
       </w:tabs>
     </w:pPr>
   </w:style>
-  <w:style w:type="character" w:styleId="PageNumber">
+  <w:style w:type="character" w:styleId="a8">
     <w:name w:val="page number"/>
-    <w:basedOn w:val="DefaultParagraphFont"/>
+    <w:basedOn w:val="a0"/>
   </w:style>
   <w:style w:type="paragraph" w:customStyle="1" w:styleId="Bullet1">
     <w:name w:val="Bullet1"/>
-    <w:basedOn w:val="Normal"/>
+    <w:basedOn w:val="a"/>
     <w:pPr>
       <w:ind w:left="720" w:hanging="432"/>
     </w:pPr>
   </w:style>
   <w:style w:type="paragraph" w:customStyle="1" w:styleId="Bullet2">
     <w:name w:val="Bullet2"/>
-    <w:basedOn w:val="Normal"/>
+    <w:basedOn w:val="a"/>
     <w:pPr>
       <w:ind w:left="1440" w:hanging="360"/>
     </w:pPr>
@@ -13376,24 +13384,24 @@
   </w:style>
   <w:style w:type="paragraph" w:customStyle="1" w:styleId="Tabletext">
     <w:name w:val="Tabletext"/>
-    <w:basedOn w:val="Normal"/>
+    <w:basedOn w:val="a"/>
     <w:pPr>
       <w:keepLines/>
       <w:spacing w:after="120"/>
     </w:pPr>
   </w:style>
-  <w:style w:type="paragraph" w:styleId="BodyText">
+  <w:style w:type="paragraph" w:styleId="a9">
     <w:name w:val="Body Text"/>
-    <w:basedOn w:val="Normal"/>
+    <w:basedOn w:val="a"/>
     <w:pPr>
       <w:keepLines/>
       <w:spacing w:after="120"/>
       <w:ind w:left="720"/>
     </w:pPr>
   </w:style>
-  <w:style w:type="paragraph" w:styleId="DocumentMap">
+  <w:style w:type="paragraph" w:styleId="aa">
     <w:name w:val="Document Map"/>
-    <w:basedOn w:val="Normal"/>
+    <w:basedOn w:val="a"/>
     <w:semiHidden/>
     <w:pPr>
       <w:shd w:val="clear" w:color="auto" w:fill="000080"/>
@@ -13402,18 +13410,18 @@
       <w:rFonts w:ascii="Tahoma" w:hAnsi="Tahoma"/>
     </w:rPr>
   </w:style>
-  <w:style w:type="character" w:styleId="FootnoteReference">
+  <w:style w:type="character" w:styleId="ab">
     <w:name w:val="footnote reference"/>
-    <w:basedOn w:val="DefaultParagraphFont"/>
+    <w:basedOn w:val="a0"/>
     <w:semiHidden/>
     <w:rPr>
       <w:sz w:val="20"/>
       <w:vertAlign w:val="superscript"/>
     </w:rPr>
   </w:style>
-  <w:style w:type="paragraph" w:styleId="FootnoteText">
+  <w:style w:type="paragraph" w:styleId="ac">
     <w:name w:val="footnote text"/>
-    <w:basedOn w:val="Normal"/>
+    <w:basedOn w:val="a"/>
     <w:semiHidden/>
     <w:pPr>
       <w:keepNext/>
@@ -13431,7 +13439,7 @@
   </w:style>
   <w:style w:type="paragraph" w:customStyle="1" w:styleId="MainTitle">
     <w:name w:val="Main Title"/>
-    <w:basedOn w:val="Normal"/>
+    <w:basedOn w:val="a"/>
     <w:pPr>
       <w:spacing w:before="480" w:after="60" w:line="240" w:lineRule="auto"/>
       <w:jc w:val="center"/>
@@ -13445,7 +13453,7 @@
   </w:style>
   <w:style w:type="paragraph" w:customStyle="1" w:styleId="Paragraph1">
     <w:name w:val="Paragraph1"/>
-    <w:basedOn w:val="Normal"/>
+    <w:basedOn w:val="a"/>
     <w:pPr>
       <w:spacing w:before="80" w:line="240" w:lineRule="auto"/>
       <w:jc w:val="both"/>
@@ -13453,7 +13461,7 @@
   </w:style>
   <w:style w:type="paragraph" w:customStyle="1" w:styleId="Paragraph3">
     <w:name w:val="Paragraph3"/>
-    <w:basedOn w:val="Normal"/>
+    <w:basedOn w:val="a"/>
     <w:pPr>
       <w:spacing w:before="80" w:line="240" w:lineRule="auto"/>
       <w:ind w:left="1530"/>
@@ -13462,84 +13470,84 @@
   </w:style>
   <w:style w:type="paragraph" w:customStyle="1" w:styleId="Paragraph4">
     <w:name w:val="Paragraph4"/>
-    <w:basedOn w:val="Normal"/>
+    <w:basedOn w:val="a"/>
     <w:pPr>
       <w:spacing w:before="80" w:line="240" w:lineRule="auto"/>
       <w:ind w:left="2250"/>
       <w:jc w:val="both"/>
     </w:pPr>
   </w:style>
-  <w:style w:type="paragraph" w:styleId="TOC4">
+  <w:style w:type="paragraph" w:styleId="40">
     <w:name w:val="toc 4"/>
-    <w:basedOn w:val="Normal"/>
-    <w:next w:val="Normal"/>
+    <w:basedOn w:val="a"/>
+    <w:next w:val="a"/>
     <w:autoRedefine/>
     <w:uiPriority w:val="39"/>
     <w:pPr>
       <w:ind w:left="600"/>
     </w:pPr>
   </w:style>
-  <w:style w:type="paragraph" w:styleId="TOC5">
+  <w:style w:type="paragraph" w:styleId="50">
     <w:name w:val="toc 5"/>
-    <w:basedOn w:val="Normal"/>
-    <w:next w:val="Normal"/>
+    <w:basedOn w:val="a"/>
+    <w:next w:val="a"/>
     <w:autoRedefine/>
     <w:uiPriority w:val="39"/>
     <w:pPr>
       <w:ind w:left="800"/>
     </w:pPr>
   </w:style>
-  <w:style w:type="paragraph" w:styleId="TOC6">
+  <w:style w:type="paragraph" w:styleId="60">
     <w:name w:val="toc 6"/>
-    <w:basedOn w:val="Normal"/>
-    <w:next w:val="Normal"/>
+    <w:basedOn w:val="a"/>
+    <w:next w:val="a"/>
     <w:autoRedefine/>
     <w:uiPriority w:val="39"/>
     <w:pPr>
       <w:ind w:left="1000"/>
     </w:pPr>
   </w:style>
-  <w:style w:type="paragraph" w:styleId="TOC7">
+  <w:style w:type="paragraph" w:styleId="70">
     <w:name w:val="toc 7"/>
-    <w:basedOn w:val="Normal"/>
-    <w:next w:val="Normal"/>
+    <w:basedOn w:val="a"/>
+    <w:next w:val="a"/>
     <w:autoRedefine/>
     <w:uiPriority w:val="39"/>
     <w:pPr>
       <w:ind w:left="1200"/>
     </w:pPr>
   </w:style>
-  <w:style w:type="paragraph" w:styleId="TOC8">
+  <w:style w:type="paragraph" w:styleId="80">
     <w:name w:val="toc 8"/>
-    <w:basedOn w:val="Normal"/>
-    <w:next w:val="Normal"/>
+    <w:basedOn w:val="a"/>
+    <w:next w:val="a"/>
     <w:autoRedefine/>
     <w:uiPriority w:val="39"/>
     <w:pPr>
       <w:ind w:left="1400"/>
     </w:pPr>
   </w:style>
-  <w:style w:type="paragraph" w:styleId="TOC9">
+  <w:style w:type="paragraph" w:styleId="90">
     <w:name w:val="toc 9"/>
-    <w:basedOn w:val="Normal"/>
-    <w:next w:val="Normal"/>
+    <w:basedOn w:val="a"/>
+    <w:next w:val="a"/>
     <w:autoRedefine/>
     <w:uiPriority w:val="39"/>
     <w:pPr>
       <w:ind w:left="1600"/>
     </w:pPr>
   </w:style>
-  <w:style w:type="paragraph" w:styleId="BodyText2">
+  <w:style w:type="paragraph" w:styleId="21">
     <w:name w:val="Body Text 2"/>
-    <w:basedOn w:val="Normal"/>
+    <w:basedOn w:val="a"/>
     <w:rPr>
       <w:i/>
       <w:color w:val="0000FF"/>
     </w:rPr>
   </w:style>
-  <w:style w:type="paragraph" w:styleId="BodyTextIndent">
+  <w:style w:type="paragraph" w:styleId="ad">
     <w:name w:val="Body Text Indent"/>
-    <w:basedOn w:val="Normal"/>
+    <w:basedOn w:val="a"/>
     <w:pPr>
       <w:ind w:left="720"/>
     </w:pPr>
@@ -13551,7 +13559,7 @@
   </w:style>
   <w:style w:type="paragraph" w:customStyle="1" w:styleId="Body">
     <w:name w:val="Body"/>
-    <w:basedOn w:val="Normal"/>
+    <w:basedOn w:val="a"/>
     <w:pPr>
       <w:widowControl/>
       <w:spacing w:before="120" w:line="240" w:lineRule="auto"/>
@@ -13563,7 +13571,7 @@
   </w:style>
   <w:style w:type="paragraph" w:customStyle="1" w:styleId="Bullet">
     <w:name w:val="Bullet"/>
-    <w:basedOn w:val="Normal"/>
+    <w:basedOn w:val="a"/>
     <w:pPr>
       <w:widowControl/>
       <w:tabs>
@@ -13580,8 +13588,8 @@
   </w:style>
   <w:style w:type="paragraph" w:customStyle="1" w:styleId="InfoBlue">
     <w:name w:val="InfoBlue"/>
-    <w:basedOn w:val="Normal"/>
-    <w:next w:val="BodyText"/>
+    <w:basedOn w:val="a"/>
+    <w:next w:val="a9"/>
     <w:autoRedefine/>
     <w:rsid w:val="00C97A98"/>
     <w:pPr>
@@ -13593,25 +13601,25 @@
       <w:lang w:val="bg-BG"/>
     </w:rPr>
   </w:style>
-  <w:style w:type="character" w:styleId="Hyperlink">
+  <w:style w:type="character" w:styleId="ae">
     <w:name w:val="Hyperlink"/>
-    <w:basedOn w:val="DefaultParagraphFont"/>
+    <w:basedOn w:val="a0"/>
     <w:rPr>
       <w:color w:val="0000FF"/>
       <w:u w:val="single"/>
     </w:rPr>
   </w:style>
-  <w:style w:type="character" w:styleId="FollowedHyperlink">
+  <w:style w:type="character" w:styleId="af">
     <w:name w:val="FollowedHyperlink"/>
-    <w:basedOn w:val="DefaultParagraphFont"/>
+    <w:basedOn w:val="a0"/>
     <w:rPr>
       <w:color w:val="800080"/>
       <w:u w:val="single"/>
     </w:rPr>
   </w:style>
-  <w:style w:type="paragraph" w:styleId="NormalWeb">
+  <w:style w:type="paragraph" w:styleId="af0">
     <w:name w:val="Normal (Web)"/>
-    <w:basedOn w:val="Normal"/>
+    <w:basedOn w:val="a"/>
     <w:pPr>
       <w:widowControl/>
       <w:spacing w:before="100" w:beforeAutospacing="1" w:after="100" w:afterAutospacing="1" w:line="240" w:lineRule="auto"/>
@@ -13621,19 +13629,19 @@
       <w:szCs w:val="24"/>
     </w:rPr>
   </w:style>
-  <w:style w:type="character" w:styleId="Strong">
+  <w:style w:type="character" w:styleId="af1">
     <w:name w:val="Strong"/>
-    <w:basedOn w:val="DefaultParagraphFont"/>
+    <w:basedOn w:val="a0"/>
     <w:qFormat/>
     <w:rPr>
       <w:b/>
       <w:bCs/>
     </w:rPr>
   </w:style>
-  <w:style w:type="paragraph" w:styleId="BalloonText">
+  <w:style w:type="paragraph" w:styleId="af2">
     <w:name w:val="Balloon Text"/>
-    <w:basedOn w:val="Normal"/>
-    <w:link w:val="BalloonTextChar"/>
+    <w:basedOn w:val="a"/>
+    <w:link w:val="af3"/>
     <w:uiPriority w:val="99"/>
     <w:semiHidden/>
     <w:unhideWhenUsed/>
@@ -13649,7 +13657,7 @@
   </w:style>
   <w:style w:type="paragraph" w:customStyle="1" w:styleId="Subheading">
     <w:name w:val="Subheading"/>
-    <w:basedOn w:val="BodyText"/>
+    <w:basedOn w:val="a9"/>
     <w:pPr>
       <w:spacing w:before="240"/>
     </w:pPr>
@@ -13659,10 +13667,10 @@
       <w:bCs/>
     </w:rPr>
   </w:style>
-  <w:style w:type="character" w:customStyle="1" w:styleId="BalloonTextChar">
-    <w:name w:val="Balloon Text Char"/>
-    <w:basedOn w:val="DefaultParagraphFont"/>
-    <w:link w:val="BalloonText"/>
+  <w:style w:type="character" w:customStyle="1" w:styleId="af3">
+    <w:name w:val="Изнесен текст Знак"/>
+    <w:basedOn w:val="a0"/>
+    <w:link w:val="af2"/>
     <w:uiPriority w:val="99"/>
     <w:semiHidden/>
     <w:rsid w:val="002D6117"/>
@@ -13673,9 +13681,9 @@
       <w:lang w:val="en-US" w:eastAsia="en-US"/>
     </w:rPr>
   </w:style>
-  <w:style w:type="paragraph" w:styleId="ListParagraph">
+  <w:style w:type="paragraph" w:styleId="af4">
     <w:name w:val="List Paragraph"/>
-    <w:basedOn w:val="Normal"/>
+    <w:basedOn w:val="a"/>
     <w:uiPriority w:val="34"/>
     <w:qFormat/>
     <w:rsid w:val="00046063"/>
@@ -13837,7 +13845,7 @@
     <w:lsdException w:name="Bibliography" w:uiPriority="37"/>
     <w:lsdException w:name="TOC Heading" w:uiPriority="39" w:qFormat="1"/>
   </w:latentStyles>
-  <w:style w:type="paragraph" w:default="1" w:styleId="Normal">
+  <w:style w:type="paragraph" w:default="1" w:styleId="a">
     <w:name w:val="Normal"/>
     <w:qFormat/>
     <w:pPr>
@@ -13848,10 +13856,10 @@
       <w:lang w:val="en-US" w:eastAsia="en-US"/>
     </w:rPr>
   </w:style>
-  <w:style w:type="paragraph" w:styleId="Heading1">
+  <w:style w:type="paragraph" w:styleId="1">
     <w:name w:val="heading 1"/>
-    <w:basedOn w:val="Normal"/>
-    <w:next w:val="Normal"/>
+    <w:basedOn w:val="a"/>
+    <w:next w:val="a"/>
     <w:qFormat/>
     <w:pPr>
       <w:keepNext/>
@@ -13867,10 +13875,10 @@
       <w:sz w:val="24"/>
     </w:rPr>
   </w:style>
-  <w:style w:type="paragraph" w:styleId="Heading2">
+  <w:style w:type="paragraph" w:styleId="2">
     <w:name w:val="heading 2"/>
-    <w:basedOn w:val="Heading1"/>
-    <w:next w:val="Normal"/>
+    <w:basedOn w:val="1"/>
+    <w:next w:val="a"/>
     <w:qFormat/>
     <w:pPr>
       <w:numPr>
@@ -13882,10 +13890,10 @@
       <w:sz w:val="20"/>
     </w:rPr>
   </w:style>
-  <w:style w:type="paragraph" w:styleId="Heading3">
+  <w:style w:type="paragraph" w:styleId="3">
     <w:name w:val="heading 3"/>
-    <w:basedOn w:val="Heading1"/>
-    <w:next w:val="Normal"/>
+    <w:basedOn w:val="1"/>
+    <w:next w:val="a"/>
     <w:qFormat/>
     <w:pPr>
       <w:numPr>
@@ -13899,10 +13907,10 @@
       <w:sz w:val="20"/>
     </w:rPr>
   </w:style>
-  <w:style w:type="paragraph" w:styleId="Heading4">
+  <w:style w:type="paragraph" w:styleId="4">
     <w:name w:val="heading 4"/>
-    <w:basedOn w:val="Heading1"/>
-    <w:next w:val="Normal"/>
+    <w:basedOn w:val="1"/>
+    <w:next w:val="a"/>
     <w:qFormat/>
     <w:pPr>
       <w:numPr>
@@ -13915,10 +13923,10 @@
       <w:sz w:val="20"/>
     </w:rPr>
   </w:style>
-  <w:style w:type="paragraph" w:styleId="Heading5">
+  <w:style w:type="paragraph" w:styleId="5">
     <w:name w:val="heading 5"/>
-    <w:basedOn w:val="Normal"/>
-    <w:next w:val="Normal"/>
+    <w:basedOn w:val="a"/>
+    <w:next w:val="a"/>
     <w:qFormat/>
     <w:pPr>
       <w:numPr>
@@ -13932,10 +13940,10 @@
       <w:sz w:val="22"/>
     </w:rPr>
   </w:style>
-  <w:style w:type="paragraph" w:styleId="Heading6">
+  <w:style w:type="paragraph" w:styleId="6">
     <w:name w:val="heading 6"/>
-    <w:basedOn w:val="Normal"/>
-    <w:next w:val="Normal"/>
+    <w:basedOn w:val="a"/>
+    <w:next w:val="a"/>
     <w:qFormat/>
     <w:pPr>
       <w:numPr>
@@ -13950,10 +13958,10 @@
       <w:sz w:val="22"/>
     </w:rPr>
   </w:style>
-  <w:style w:type="paragraph" w:styleId="Heading7">
+  <w:style w:type="paragraph" w:styleId="7">
     <w:name w:val="heading 7"/>
-    <w:basedOn w:val="Normal"/>
-    <w:next w:val="Normal"/>
+    <w:basedOn w:val="a"/>
+    <w:next w:val="a"/>
     <w:qFormat/>
     <w:pPr>
       <w:numPr>
@@ -13964,10 +13972,10 @@
       <w:outlineLvl w:val="6"/>
     </w:pPr>
   </w:style>
-  <w:style w:type="paragraph" w:styleId="Heading8">
+  <w:style w:type="paragraph" w:styleId="8">
     <w:name w:val="heading 8"/>
-    <w:basedOn w:val="Normal"/>
-    <w:next w:val="Normal"/>
+    <w:basedOn w:val="a"/>
+    <w:next w:val="a"/>
     <w:qFormat/>
     <w:pPr>
       <w:numPr>
@@ -13981,10 +13989,10 @@
       <w:i/>
     </w:rPr>
   </w:style>
-  <w:style w:type="paragraph" w:styleId="Heading9">
+  <w:style w:type="paragraph" w:styleId="9">
     <w:name w:val="heading 9"/>
-    <w:basedOn w:val="Normal"/>
-    <w:next w:val="Normal"/>
+    <w:basedOn w:val="a"/>
+    <w:next w:val="a"/>
     <w:qFormat/>
     <w:pPr>
       <w:numPr>
@@ -14000,13 +14008,13 @@
       <w:sz w:val="18"/>
     </w:rPr>
   </w:style>
-  <w:style w:type="character" w:default="1" w:styleId="DefaultParagraphFont">
+  <w:style w:type="character" w:default="1" w:styleId="a0">
     <w:name w:val="Default Paragraph Font"/>
     <w:uiPriority w:val="1"/>
     <w:semiHidden/>
     <w:unhideWhenUsed/>
   </w:style>
-  <w:style w:type="table" w:default="1" w:styleId="TableNormal">
+  <w:style w:type="table" w:default="1" w:styleId="a1">
     <w:name w:val="Normal Table"/>
     <w:uiPriority w:val="99"/>
     <w:semiHidden/>
@@ -14021,7 +14029,7 @@
       </w:tblCellMar>
     </w:tblPr>
   </w:style>
-  <w:style w:type="numbering" w:default="1" w:styleId="NoList">
+  <w:style w:type="numbering" w:default="1" w:styleId="a2">
     <w:name w:val="No List"/>
     <w:uiPriority w:val="99"/>
     <w:semiHidden/>
@@ -14029,7 +14037,7 @@
   </w:style>
   <w:style w:type="paragraph" w:customStyle="1" w:styleId="Paragraph2">
     <w:name w:val="Paragraph2"/>
-    <w:basedOn w:val="Normal"/>
+    <w:basedOn w:val="a"/>
     <w:pPr>
       <w:spacing w:before="80"/>
       <w:ind w:left="720"/>
@@ -14040,10 +14048,10 @@
       <w:lang w:val="en-AU"/>
     </w:rPr>
   </w:style>
-  <w:style w:type="paragraph" w:styleId="Title">
+  <w:style w:type="paragraph" w:styleId="a3">
     <w:name w:val="Title"/>
-    <w:basedOn w:val="Normal"/>
-    <w:next w:val="Normal"/>
+    <w:basedOn w:val="a"/>
+    <w:next w:val="a"/>
     <w:qFormat/>
     <w:pPr>
       <w:spacing w:line="240" w:lineRule="auto"/>
@@ -14055,9 +14063,9 @@
       <w:sz w:val="36"/>
     </w:rPr>
   </w:style>
-  <w:style w:type="paragraph" w:styleId="Subtitle">
+  <w:style w:type="paragraph" w:styleId="a4">
     <w:name w:val="Subtitle"/>
-    <w:basedOn w:val="Normal"/>
+    <w:basedOn w:val="a"/>
     <w:qFormat/>
     <w:pPr>
       <w:spacing w:after="60"/>
@@ -14070,17 +14078,17 @@
       <w:lang w:val="en-AU"/>
     </w:rPr>
   </w:style>
-  <w:style w:type="paragraph" w:styleId="NormalIndent">
+  <w:style w:type="paragraph" w:styleId="a5">
     <w:name w:val="Normal Indent"/>
-    <w:basedOn w:val="Normal"/>
+    <w:basedOn w:val="a"/>
     <w:pPr>
       <w:ind w:left="900" w:hanging="900"/>
     </w:pPr>
   </w:style>
-  <w:style w:type="paragraph" w:styleId="TOC1">
+  <w:style w:type="paragraph" w:styleId="10">
     <w:name w:val="toc 1"/>
-    <w:basedOn w:val="Normal"/>
-    <w:next w:val="Normal"/>
+    <w:basedOn w:val="a"/>
+    <w:next w:val="a"/>
     <w:uiPriority w:val="39"/>
     <w:pPr>
       <w:tabs>
@@ -14090,10 +14098,10 @@
       <w:ind w:right="720"/>
     </w:pPr>
   </w:style>
-  <w:style w:type="paragraph" w:styleId="TOC2">
+  <w:style w:type="paragraph" w:styleId="20">
     <w:name w:val="toc 2"/>
-    <w:basedOn w:val="Normal"/>
-    <w:next w:val="Normal"/>
+    <w:basedOn w:val="a"/>
+    <w:next w:val="a"/>
     <w:uiPriority w:val="39"/>
     <w:pPr>
       <w:tabs>
@@ -14102,10 +14110,10 @@
       <w:ind w:left="432" w:right="720"/>
     </w:pPr>
   </w:style>
-  <w:style w:type="paragraph" w:styleId="TOC3">
+  <w:style w:type="paragraph" w:styleId="30">
     <w:name w:val="toc 3"/>
-    <w:basedOn w:val="Normal"/>
-    <w:next w:val="Normal"/>
+    <w:basedOn w:val="a"/>
+    <w:next w:val="a"/>
     <w:uiPriority w:val="39"/>
     <w:pPr>
       <w:tabs>
@@ -14118,9 +14126,9 @@
       <w:noProof/>
     </w:rPr>
   </w:style>
-  <w:style w:type="paragraph" w:styleId="Header">
+  <w:style w:type="paragraph" w:styleId="a6">
     <w:name w:val="header"/>
-    <w:basedOn w:val="Normal"/>
+    <w:basedOn w:val="a"/>
     <w:pPr>
       <w:tabs>
         <w:tab w:val="center" w:pos="4320"/>
@@ -14128,9 +14136,9 @@
       </w:tabs>
     </w:pPr>
   </w:style>
-  <w:style w:type="paragraph" w:styleId="Footer">
+  <w:style w:type="paragraph" w:styleId="a7">
     <w:name w:val="footer"/>
-    <w:basedOn w:val="Normal"/>
+    <w:basedOn w:val="a"/>
     <w:pPr>
       <w:tabs>
         <w:tab w:val="center" w:pos="4320"/>
@@ -14138,20 +14146,20 @@
       </w:tabs>
     </w:pPr>
   </w:style>
-  <w:style w:type="character" w:styleId="PageNumber">
+  <w:style w:type="character" w:styleId="a8">
     <w:name w:val="page number"/>
-    <w:basedOn w:val="DefaultParagraphFont"/>
+    <w:basedOn w:val="a0"/>
   </w:style>
   <w:style w:type="paragraph" w:customStyle="1" w:styleId="Bullet1">
     <w:name w:val="Bullet1"/>
-    <w:basedOn w:val="Normal"/>
+    <w:basedOn w:val="a"/>
     <w:pPr>
       <w:ind w:left="720" w:hanging="432"/>
     </w:pPr>
   </w:style>
   <w:style w:type="paragraph" w:customStyle="1" w:styleId="Bullet2">
     <w:name w:val="Bullet2"/>
-    <w:basedOn w:val="Normal"/>
+    <w:basedOn w:val="a"/>
     <w:pPr>
       <w:ind w:left="1440" w:hanging="360"/>
     </w:pPr>
@@ -14161,24 +14169,24 @@
   </w:style>
   <w:style w:type="paragraph" w:customStyle="1" w:styleId="Tabletext">
     <w:name w:val="Tabletext"/>
-    <w:basedOn w:val="Normal"/>
+    <w:basedOn w:val="a"/>
     <w:pPr>
       <w:keepLines/>
       <w:spacing w:after="120"/>
     </w:pPr>
   </w:style>
-  <w:style w:type="paragraph" w:styleId="BodyText">
+  <w:style w:type="paragraph" w:styleId="a9">
     <w:name w:val="Body Text"/>
-    <w:basedOn w:val="Normal"/>
+    <w:basedOn w:val="a"/>
     <w:pPr>
       <w:keepLines/>
       <w:spacing w:after="120"/>
       <w:ind w:left="720"/>
     </w:pPr>
   </w:style>
-  <w:style w:type="paragraph" w:styleId="DocumentMap">
+  <w:style w:type="paragraph" w:styleId="aa">
     <w:name w:val="Document Map"/>
-    <w:basedOn w:val="Normal"/>
+    <w:basedOn w:val="a"/>
     <w:semiHidden/>
     <w:pPr>
       <w:shd w:val="clear" w:color="auto" w:fill="000080"/>
@@ -14187,18 +14195,18 @@
       <w:rFonts w:ascii="Tahoma" w:hAnsi="Tahoma"/>
     </w:rPr>
   </w:style>
-  <w:style w:type="character" w:styleId="FootnoteReference">
+  <w:style w:type="character" w:styleId="ab">
     <w:name w:val="footnote reference"/>
-    <w:basedOn w:val="DefaultParagraphFont"/>
+    <w:basedOn w:val="a0"/>
     <w:semiHidden/>
     <w:rPr>
       <w:sz w:val="20"/>
       <w:vertAlign w:val="superscript"/>
     </w:rPr>
   </w:style>
-  <w:style w:type="paragraph" w:styleId="FootnoteText">
+  <w:style w:type="paragraph" w:styleId="ac">
     <w:name w:val="footnote text"/>
-    <w:basedOn w:val="Normal"/>
+    <w:basedOn w:val="a"/>
     <w:semiHidden/>
     <w:pPr>
       <w:keepNext/>
@@ -14216,7 +14224,7 @@
   </w:style>
   <w:style w:type="paragraph" w:customStyle="1" w:styleId="MainTitle">
     <w:name w:val="Main Title"/>
-    <w:basedOn w:val="Normal"/>
+    <w:basedOn w:val="a"/>
     <w:pPr>
       <w:spacing w:before="480" w:after="60" w:line="240" w:lineRule="auto"/>
       <w:jc w:val="center"/>
@@ -14230,7 +14238,7 @@
   </w:style>
   <w:style w:type="paragraph" w:customStyle="1" w:styleId="Paragraph1">
     <w:name w:val="Paragraph1"/>
-    <w:basedOn w:val="Normal"/>
+    <w:basedOn w:val="a"/>
     <w:pPr>
       <w:spacing w:before="80" w:line="240" w:lineRule="auto"/>
       <w:jc w:val="both"/>
@@ -14238,7 +14246,7 @@
   </w:style>
   <w:style w:type="paragraph" w:customStyle="1" w:styleId="Paragraph3">
     <w:name w:val="Paragraph3"/>
-    <w:basedOn w:val="Normal"/>
+    <w:basedOn w:val="a"/>
     <w:pPr>
       <w:spacing w:before="80" w:line="240" w:lineRule="auto"/>
       <w:ind w:left="1530"/>
@@ -14247,84 +14255,84 @@
   </w:style>
   <w:style w:type="paragraph" w:customStyle="1" w:styleId="Paragraph4">
     <w:name w:val="Paragraph4"/>
-    <w:basedOn w:val="Normal"/>
+    <w:basedOn w:val="a"/>
     <w:pPr>
       <w:spacing w:before="80" w:line="240" w:lineRule="auto"/>
       <w:ind w:left="2250"/>
       <w:jc w:val="both"/>
     </w:pPr>
   </w:style>
-  <w:style w:type="paragraph" w:styleId="TOC4">
+  <w:style w:type="paragraph" w:styleId="40">
     <w:name w:val="toc 4"/>
-    <w:basedOn w:val="Normal"/>
-    <w:next w:val="Normal"/>
+    <w:basedOn w:val="a"/>
+    <w:next w:val="a"/>
     <w:autoRedefine/>
     <w:uiPriority w:val="39"/>
     <w:pPr>
       <w:ind w:left="600"/>
     </w:pPr>
   </w:style>
-  <w:style w:type="paragraph" w:styleId="TOC5">
+  <w:style w:type="paragraph" w:styleId="50">
     <w:name w:val="toc 5"/>
-    <w:basedOn w:val="Normal"/>
-    <w:next w:val="Normal"/>
+    <w:basedOn w:val="a"/>
+    <w:next w:val="a"/>
     <w:autoRedefine/>
     <w:uiPriority w:val="39"/>
     <w:pPr>
       <w:ind w:left="800"/>
     </w:pPr>
   </w:style>
-  <w:style w:type="paragraph" w:styleId="TOC6">
+  <w:style w:type="paragraph" w:styleId="60">
     <w:name w:val="toc 6"/>
-    <w:basedOn w:val="Normal"/>
-    <w:next w:val="Normal"/>
+    <w:basedOn w:val="a"/>
+    <w:next w:val="a"/>
     <w:autoRedefine/>
     <w:uiPriority w:val="39"/>
     <w:pPr>
       <w:ind w:left="1000"/>
     </w:pPr>
   </w:style>
-  <w:style w:type="paragraph" w:styleId="TOC7">
+  <w:style w:type="paragraph" w:styleId="70">
     <w:name w:val="toc 7"/>
-    <w:basedOn w:val="Normal"/>
-    <w:next w:val="Normal"/>
+    <w:basedOn w:val="a"/>
+    <w:next w:val="a"/>
     <w:autoRedefine/>
     <w:uiPriority w:val="39"/>
     <w:pPr>
       <w:ind w:left="1200"/>
     </w:pPr>
   </w:style>
-  <w:style w:type="paragraph" w:styleId="TOC8">
+  <w:style w:type="paragraph" w:styleId="80">
     <w:name w:val="toc 8"/>
-    <w:basedOn w:val="Normal"/>
-    <w:next w:val="Normal"/>
+    <w:basedOn w:val="a"/>
+    <w:next w:val="a"/>
     <w:autoRedefine/>
     <w:uiPriority w:val="39"/>
     <w:pPr>
       <w:ind w:left="1400"/>
     </w:pPr>
   </w:style>
-  <w:style w:type="paragraph" w:styleId="TOC9">
+  <w:style w:type="paragraph" w:styleId="90">
     <w:name w:val="toc 9"/>
-    <w:basedOn w:val="Normal"/>
-    <w:next w:val="Normal"/>
+    <w:basedOn w:val="a"/>
+    <w:next w:val="a"/>
     <w:autoRedefine/>
     <w:uiPriority w:val="39"/>
     <w:pPr>
       <w:ind w:left="1600"/>
     </w:pPr>
   </w:style>
-  <w:style w:type="paragraph" w:styleId="BodyText2">
+  <w:style w:type="paragraph" w:styleId="21">
     <w:name w:val="Body Text 2"/>
-    <w:basedOn w:val="Normal"/>
+    <w:basedOn w:val="a"/>
     <w:rPr>
       <w:i/>
       <w:color w:val="0000FF"/>
     </w:rPr>
   </w:style>
-  <w:style w:type="paragraph" w:styleId="BodyTextIndent">
+  <w:style w:type="paragraph" w:styleId="ad">
     <w:name w:val="Body Text Indent"/>
-    <w:basedOn w:val="Normal"/>
+    <w:basedOn w:val="a"/>
     <w:pPr>
       <w:ind w:left="720"/>
     </w:pPr>
@@ -14336,7 +14344,7 @@
   </w:style>
   <w:style w:type="paragraph" w:customStyle="1" w:styleId="Body">
     <w:name w:val="Body"/>
-    <w:basedOn w:val="Normal"/>
+    <w:basedOn w:val="a"/>
     <w:pPr>
       <w:widowControl/>
       <w:spacing w:before="120" w:line="240" w:lineRule="auto"/>
@@ -14348,7 +14356,7 @@
   </w:style>
   <w:style w:type="paragraph" w:customStyle="1" w:styleId="Bullet">
     <w:name w:val="Bullet"/>
-    <w:basedOn w:val="Normal"/>
+    <w:basedOn w:val="a"/>
     <w:pPr>
       <w:widowControl/>
       <w:tabs>
@@ -14365,8 +14373,8 @@
   </w:style>
   <w:style w:type="paragraph" w:customStyle="1" w:styleId="InfoBlue">
     <w:name w:val="InfoBlue"/>
-    <w:basedOn w:val="Normal"/>
-    <w:next w:val="BodyText"/>
+    <w:basedOn w:val="a"/>
+    <w:next w:val="a9"/>
     <w:autoRedefine/>
     <w:rsid w:val="00C97A98"/>
     <w:pPr>
@@ -14378,25 +14386,25 @@
       <w:lang w:val="bg-BG"/>
     </w:rPr>
   </w:style>
-  <w:style w:type="character" w:styleId="Hyperlink">
+  <w:style w:type="character" w:styleId="ae">
     <w:name w:val="Hyperlink"/>
-    <w:basedOn w:val="DefaultParagraphFont"/>
+    <w:basedOn w:val="a0"/>
     <w:rPr>
       <w:color w:val="0000FF"/>
       <w:u w:val="single"/>
     </w:rPr>
   </w:style>
-  <w:style w:type="character" w:styleId="FollowedHyperlink">
+  <w:style w:type="character" w:styleId="af">
     <w:name w:val="FollowedHyperlink"/>
-    <w:basedOn w:val="DefaultParagraphFont"/>
+    <w:basedOn w:val="a0"/>
     <w:rPr>
       <w:color w:val="800080"/>
       <w:u w:val="single"/>
     </w:rPr>
   </w:style>
-  <w:style w:type="paragraph" w:styleId="NormalWeb">
+  <w:style w:type="paragraph" w:styleId="af0">
     <w:name w:val="Normal (Web)"/>
-    <w:basedOn w:val="Normal"/>
+    <w:basedOn w:val="a"/>
     <w:pPr>
       <w:widowControl/>
       <w:spacing w:before="100" w:beforeAutospacing="1" w:after="100" w:afterAutospacing="1" w:line="240" w:lineRule="auto"/>
@@ -14406,19 +14414,19 @@
       <w:szCs w:val="24"/>
     </w:rPr>
   </w:style>
-  <w:style w:type="character" w:styleId="Strong">
+  <w:style w:type="character" w:styleId="af1">
     <w:name w:val="Strong"/>
-    <w:basedOn w:val="DefaultParagraphFont"/>
+    <w:basedOn w:val="a0"/>
     <w:qFormat/>
     <w:rPr>
       <w:b/>
       <w:bCs/>
     </w:rPr>
   </w:style>
-  <w:style w:type="paragraph" w:styleId="BalloonText">
+  <w:style w:type="paragraph" w:styleId="af2">
     <w:name w:val="Balloon Text"/>
-    <w:basedOn w:val="Normal"/>
-    <w:link w:val="BalloonTextChar"/>
+    <w:basedOn w:val="a"/>
+    <w:link w:val="af3"/>
     <w:uiPriority w:val="99"/>
     <w:semiHidden/>
     <w:unhideWhenUsed/>
@@ -14434,7 +14442,7 @@
   </w:style>
   <w:style w:type="paragraph" w:customStyle="1" w:styleId="Subheading">
     <w:name w:val="Subheading"/>
-    <w:basedOn w:val="BodyText"/>
+    <w:basedOn w:val="a9"/>
     <w:pPr>
       <w:spacing w:before="240"/>
     </w:pPr>
@@ -14444,10 +14452,10 @@
       <w:bCs/>
     </w:rPr>
   </w:style>
-  <w:style w:type="character" w:customStyle="1" w:styleId="BalloonTextChar">
-    <w:name w:val="Balloon Text Char"/>
-    <w:basedOn w:val="DefaultParagraphFont"/>
-    <w:link w:val="BalloonText"/>
+  <w:style w:type="character" w:customStyle="1" w:styleId="af3">
+    <w:name w:val="Изнесен текст Знак"/>
+    <w:basedOn w:val="a0"/>
+    <w:link w:val="af2"/>
     <w:uiPriority w:val="99"/>
     <w:semiHidden/>
     <w:rsid w:val="002D6117"/>
@@ -14458,9 +14466,9 @@
       <w:lang w:val="en-US" w:eastAsia="en-US"/>
     </w:rPr>
   </w:style>
-  <w:style w:type="paragraph" w:styleId="ListParagraph">
+  <w:style w:type="paragraph" w:styleId="af4">
     <w:name w:val="List Paragraph"/>
-    <w:basedOn w:val="Normal"/>
+    <w:basedOn w:val="a"/>
     <w:uiPriority w:val="34"/>
     <w:qFormat/>
     <w:rsid w:val="00046063"/>

</xml_diff>